<commit_message>
werkplan 2de semester gemaakt
</commit_message>
<xml_diff>
--- a/werkplan/voorlopig_werkplan.docx
+++ b/werkplan/voorlopig_werkplan.docx
@@ -1089,7 +1089,39 @@
           <w:sz w:val="22"/>
           <w:szCs w:val="22"/>
         </w:rPr>
-        <w:t xml:space="preserve"> van DNNs. Door de hoge dimensionele feauture ruimte en de complexe architectuur is het duidelijk dat het uitrollen van DRL instanties in zeer kritieke omgevingen zoals zelf rijdende auto’s, robotica in diensectoren, gezondheidszorg, </w:t>
+        <w:t xml:space="preserve"> van DNNs. Door de hoge dimensionele feauture</w:t>
+      </w:r>
+      <w:r>
+        <w:rPr>
+          <w:rFonts w:eastAsia="Arial" w:cs="Arial"/>
+          <w:sz w:val="22"/>
+          <w:szCs w:val="22"/>
+        </w:rPr>
+        <w:t>-</w:t>
+      </w:r>
+      <w:r>
+        <w:rPr>
+          <w:rFonts w:eastAsia="Arial" w:cs="Arial"/>
+          <w:sz w:val="22"/>
+          <w:szCs w:val="22"/>
+        </w:rPr>
+        <w:t>ruimte en de complexe architectuur is het duidelijk dat het uitrollen van DRL instanties in zeer kritieke omgevingen zoals zelf rijdende auto’s, robotica in diens</w:t>
+      </w:r>
+      <w:r>
+        <w:rPr>
+          <w:rFonts w:eastAsia="Arial" w:cs="Arial"/>
+          <w:sz w:val="22"/>
+          <w:szCs w:val="22"/>
+        </w:rPr>
+        <w:t>ts</w:t>
+      </w:r>
+      <w:r>
+        <w:rPr>
+          <w:rFonts w:eastAsia="Arial" w:cs="Arial"/>
+          <w:sz w:val="22"/>
+          <w:szCs w:val="22"/>
+        </w:rPr>
+        <w:t xml:space="preserve">ectoren, gezondheidszorg, </w:t>
       </w:r>
       <w:r>
         <w:rPr>
@@ -3063,7 +3095,23 @@
                 <w:sz w:val="22"/>
                 <w:szCs w:val="22"/>
               </w:rPr>
-              <w:t>Literatuurstudie Deep reinforcement learning, pytorch framework en gym library leren kennen en eerste implementatie DQN</w:t>
+              <w:t xml:space="preserve">Literatuurstudie </w:t>
+            </w:r>
+            <w:r>
+              <w:rPr>
+                <w:rFonts w:eastAsia="Arial" w:cs="Arial"/>
+                <w:sz w:val="22"/>
+                <w:szCs w:val="22"/>
+              </w:rPr>
+              <w:t>d</w:t>
+            </w:r>
+            <w:r>
+              <w:rPr>
+                <w:rFonts w:eastAsia="Arial" w:cs="Arial"/>
+                <w:sz w:val="22"/>
+                <w:szCs w:val="22"/>
+              </w:rPr>
+              <w:t>eep reinforcement learning, pytorch framework en gym library leren kennen en eerste implementatie DQN</w:t>
             </w:r>
           </w:p>
           <w:p>
@@ -3146,7 +3194,23 @@
                 <w:sz w:val="22"/>
                 <w:szCs w:val="22"/>
               </w:rPr>
-              <w:t>Literatuurstudie werking DQN, probleemsituatie black-box in scriptie neergeschreven.</w:t>
+              <w:t xml:space="preserve">Literatuurstudie werking DQN, probleemsituatie black-box in scriptie </w:t>
+            </w:r>
+            <w:r>
+              <w:rPr>
+                <w:rFonts w:eastAsia="Arial" w:cs="Arial"/>
+                <w:sz w:val="22"/>
+                <w:szCs w:val="22"/>
+              </w:rPr>
+              <w:t>neerschrijven</w:t>
+            </w:r>
+            <w:r>
+              <w:rPr>
+                <w:rFonts w:eastAsia="Arial" w:cs="Arial"/>
+                <w:sz w:val="22"/>
+                <w:szCs w:val="22"/>
+              </w:rPr>
+              <w:t>.</w:t>
             </w:r>
           </w:p>
           <w:p>
@@ -3165,15 +3229,79 @@
                 <w:sz w:val="22"/>
                 <w:szCs w:val="22"/>
               </w:rPr>
-              <w:t>Werkend Deep Reinforcement Learning programma in pytorch maken dat</w:t>
-            </w:r>
-            <w:r>
-              <w:rPr>
-                <w:rFonts w:eastAsia="Arial" w:cs="Arial"/>
-                <w:sz w:val="22"/>
-                <w:szCs w:val="22"/>
-              </w:rPr>
-              <w:t xml:space="preserve"> cartpole probleem kan oplossen.</w:t>
+              <w:t xml:space="preserve">Werkend </w:t>
+            </w:r>
+            <w:r>
+              <w:rPr>
+                <w:rFonts w:eastAsia="Arial" w:cs="Arial"/>
+                <w:sz w:val="22"/>
+                <w:szCs w:val="22"/>
+              </w:rPr>
+              <w:t>deep</w:t>
+            </w:r>
+            <w:r>
+              <w:rPr>
+                <w:rFonts w:eastAsia="Arial" w:cs="Arial"/>
+                <w:sz w:val="22"/>
+                <w:szCs w:val="22"/>
+              </w:rPr>
+              <w:t xml:space="preserve"> </w:t>
+            </w:r>
+            <w:r>
+              <w:rPr>
+                <w:rFonts w:eastAsia="Arial" w:cs="Arial"/>
+                <w:sz w:val="22"/>
+                <w:szCs w:val="22"/>
+              </w:rPr>
+              <w:t>reinforcement</w:t>
+            </w:r>
+            <w:r>
+              <w:rPr>
+                <w:rFonts w:eastAsia="Arial" w:cs="Arial"/>
+                <w:sz w:val="22"/>
+                <w:szCs w:val="22"/>
+              </w:rPr>
+              <w:t xml:space="preserve"> </w:t>
+            </w:r>
+            <w:r>
+              <w:rPr>
+                <w:rFonts w:eastAsia="Arial" w:cs="Arial"/>
+                <w:sz w:val="22"/>
+                <w:szCs w:val="22"/>
+              </w:rPr>
+              <w:t>learning</w:t>
+            </w:r>
+            <w:r>
+              <w:rPr>
+                <w:rFonts w:eastAsia="Arial" w:cs="Arial"/>
+                <w:sz w:val="22"/>
+                <w:szCs w:val="22"/>
+              </w:rPr>
+              <w:t xml:space="preserve"> programma in pytorch maken dat</w:t>
+            </w:r>
+            <w:r>
+              <w:rPr>
+                <w:rFonts w:eastAsia="Arial" w:cs="Arial"/>
+                <w:sz w:val="22"/>
+                <w:szCs w:val="22"/>
+              </w:rPr>
+              <w:t xml:space="preserve"> probleem </w:t>
+            </w:r>
+            <w:r>
+              <w:rPr>
+                <w:rFonts w:eastAsia="Arial" w:cs="Arial"/>
+                <w:sz w:val="22"/>
+                <w:szCs w:val="22"/>
+              </w:rPr>
+              <w:t xml:space="preserve">“Frozen Lake” </w:t>
+            </w:r>
+            <w:r>
+              <w:rPr>
+                <w:rFonts w:eastAsia="Arial" w:cs="Arial"/>
+                <w:sz w:val="22"/>
+                <w:szCs w:val="22"/>
+              </w:rPr>
+              <w:t>kan oplossen.</w:t>
             </w:r>
           </w:p>
           <w:p>
@@ -3324,7 +3452,17 @@
                 <w:szCs w:val="22"/>
                 <w:lang w:eastAsia="nl-BE"/>
               </w:rPr>
-              <w:t>3 weken</w:t>
+              <w:t>5</w:t>
+            </w:r>
+            <w:r>
+              <w:rPr>
+                <w:rFonts w:eastAsia="Arial" w:cs="Arial"/>
+                <w:color w:val="000000" w:themeColor="text1"/>
+                <w:sz w:val="22"/>
+                <w:szCs w:val="22"/>
+                <w:lang w:eastAsia="nl-BE"/>
+              </w:rPr>
+              <w:t xml:space="preserve"> weken</w:t>
             </w:r>
           </w:p>
         </w:tc>
@@ -3377,7 +3515,7 @@
                 <w:sz w:val="22"/>
                 <w:szCs w:val="22"/>
               </w:rPr>
-              <w:t>10</w:t>
+              <w:t>24</w:t>
             </w:r>
             <w:r>
               <w:rPr>
@@ -3911,15 +4049,31 @@
                 <w:sz w:val="22"/>
                 <w:szCs w:val="22"/>
               </w:rPr>
-              <w:t>12</w:t>
-            </w:r>
-            <w:r>
-              <w:rPr>
-                <w:rFonts w:eastAsia="Arial" w:cs="Arial"/>
-                <w:sz w:val="22"/>
-                <w:szCs w:val="22"/>
-              </w:rPr>
-              <w:t xml:space="preserve"> december 2022</w:t>
+              <w:t>24</w:t>
+            </w:r>
+            <w:r>
+              <w:rPr>
+                <w:rFonts w:eastAsia="Arial" w:cs="Arial"/>
+                <w:sz w:val="22"/>
+                <w:szCs w:val="22"/>
+              </w:rPr>
+              <w:t xml:space="preserve"> </w:t>
+            </w:r>
+            <w:r>
+              <w:rPr>
+                <w:rFonts w:eastAsia="Arial" w:cs="Arial"/>
+                <w:sz w:val="22"/>
+                <w:szCs w:val="22"/>
+              </w:rPr>
+              <w:t>februari</w:t>
+            </w:r>
+            <w:r>
+              <w:rPr>
+                <w:rFonts w:eastAsia="Arial" w:cs="Arial"/>
+                <w:sz w:val="22"/>
+                <w:szCs w:val="22"/>
+              </w:rPr>
+              <w:t xml:space="preserve"> 2022</w:t>
             </w:r>
           </w:p>
         </w:tc>
@@ -4018,6 +4172,9 @@
             <w:r>
               <w:t>ProtoType tree uit taak 2 proberen verwerken in uitgewerkt DQN voorbeeld van taak 1 en uittesten op eenvoudig discreet environment</w:t>
             </w:r>
+            <w:r>
+              <w:t>.</w:t>
+            </w:r>
           </w:p>
         </w:tc>
       </w:tr>
@@ -4091,7 +4248,7 @@
                 <w:sz w:val="22"/>
                 <w:szCs w:val="22"/>
               </w:rPr>
-              <w:t xml:space="preserve"> krijgen, resultaat vergelijken met resultaat uit Taak 1 aan de hand van weight and biases (tool)</w:t>
+              <w:t xml:space="preserve"> krijgen, resultaat vergelijken met resultaat uit Taak 1 aan de hand van weight and biases </w:t>
             </w:r>
             <w:r>
               <w:rPr>
@@ -4135,6 +4292,1649 @@
         </w:tc>
       </w:tr>
     </w:tbl>
+    <w:p>
+      <w:pPr>
+        <w:rPr>
+          <w:rFonts w:eastAsia="Arial" w:cs="Arial"/>
+          <w:sz w:val="22"/>
+          <w:szCs w:val="22"/>
+        </w:rPr>
+      </w:pPr>
+    </w:p>
+    <w:tbl>
+      <w:tblPr>
+        <w:tblW w:w="9067" w:type="dxa"/>
+        <w:tblLook w:val="04A0" w:firstRow="1" w:lastRow="0" w:firstColumn="1" w:lastColumn="0" w:noHBand="0" w:noVBand="1"/>
+      </w:tblPr>
+      <w:tblGrid>
+        <w:gridCol w:w="891"/>
+        <w:gridCol w:w="1038"/>
+        <w:gridCol w:w="2266"/>
+        <w:gridCol w:w="4872"/>
+      </w:tblGrid>
+      <w:tr>
+        <w:trPr>
+          <w:trHeight w:val="300"/>
+        </w:trPr>
+        <w:tc>
+          <w:tcPr>
+            <w:tcW w:w="0" w:type="auto"/>
+            <w:tcBorders>
+              <w:top w:val="single" w:sz="4" w:space="0" w:color="auto"/>
+              <w:left w:val="single" w:sz="4" w:space="0" w:color="auto"/>
+              <w:bottom w:val="single" w:sz="4" w:space="0" w:color="auto"/>
+              <w:right w:val="single" w:sz="4" w:space="0" w:color="auto"/>
+            </w:tcBorders>
+            <w:shd w:val="clear" w:color="auto" w:fill="auto"/>
+            <w:vAlign w:val="bottom"/>
+          </w:tcPr>
+          <w:p>
+            <w:pPr>
+              <w:spacing w:line="240" w:lineRule="auto"/>
+              <w:jc w:val="left"/>
+              <w:rPr>
+                <w:rFonts w:eastAsia="Arial" w:cs="Arial"/>
+                <w:color w:val="000000" w:themeColor="text1"/>
+                <w:sz w:val="22"/>
+                <w:szCs w:val="22"/>
+                <w:lang w:eastAsia="nl-BE"/>
+              </w:rPr>
+            </w:pPr>
+            <w:r>
+              <w:rPr>
+                <w:rFonts w:eastAsia="Arial" w:cs="Arial"/>
+                <w:color w:val="000000" w:themeColor="text1"/>
+                <w:sz w:val="22"/>
+                <w:szCs w:val="22"/>
+                <w:lang w:eastAsia="nl-BE"/>
+              </w:rPr>
+              <w:t xml:space="preserve">Taak </w:t>
+            </w:r>
+            <w:r>
+              <w:rPr>
+                <w:rFonts w:eastAsia="Arial" w:cs="Arial"/>
+                <w:color w:val="000000" w:themeColor="text1"/>
+                <w:sz w:val="22"/>
+                <w:szCs w:val="22"/>
+                <w:lang w:eastAsia="nl-BE"/>
+              </w:rPr>
+              <w:t>4</w:t>
+            </w:r>
+            <w:r>
+              <w:rPr>
+                <w:rFonts w:eastAsia="Arial" w:cs="Arial"/>
+                <w:color w:val="000000" w:themeColor="text1"/>
+                <w:sz w:val="22"/>
+                <w:szCs w:val="22"/>
+                <w:lang w:eastAsia="nl-BE"/>
+              </w:rPr>
+              <w:t xml:space="preserve"> </w:t>
+            </w:r>
+          </w:p>
+          <w:p>
+            <w:pPr>
+              <w:spacing w:line="240" w:lineRule="auto"/>
+              <w:rPr>
+                <w:rFonts w:eastAsia="Arial" w:cs="Arial"/>
+                <w:color w:val="000000" w:themeColor="text1"/>
+                <w:sz w:val="22"/>
+                <w:szCs w:val="22"/>
+                <w:lang w:eastAsia="nl-BE"/>
+              </w:rPr>
+            </w:pPr>
+          </w:p>
+        </w:tc>
+        <w:tc>
+          <w:tcPr>
+            <w:tcW w:w="0" w:type="auto"/>
+            <w:tcBorders>
+              <w:top w:val="single" w:sz="4" w:space="0" w:color="auto"/>
+              <w:left w:val="nil"/>
+              <w:bottom w:val="single" w:sz="4" w:space="0" w:color="auto"/>
+              <w:right w:val="single" w:sz="4" w:space="0" w:color="auto"/>
+            </w:tcBorders>
+          </w:tcPr>
+          <w:p>
+            <w:pPr>
+              <w:spacing w:line="240" w:lineRule="auto"/>
+              <w:jc w:val="left"/>
+            </w:pPr>
+            <w:r>
+              <w:rPr>
+                <w:rFonts w:eastAsia="Arial" w:cs="Arial"/>
+                <w:color w:val="000000" w:themeColor="text1"/>
+                <w:sz w:val="22"/>
+                <w:szCs w:val="22"/>
+                <w:lang w:eastAsia="nl-BE"/>
+              </w:rPr>
+              <w:t>7</w:t>
+            </w:r>
+            <w:r>
+              <w:rPr>
+                <w:rFonts w:eastAsia="Arial" w:cs="Arial"/>
+                <w:color w:val="000000" w:themeColor="text1"/>
+                <w:sz w:val="22"/>
+                <w:szCs w:val="22"/>
+                <w:lang w:eastAsia="nl-BE"/>
+              </w:rPr>
+              <w:t xml:space="preserve"> weken</w:t>
+            </w:r>
+          </w:p>
+        </w:tc>
+        <w:tc>
+          <w:tcPr>
+            <w:tcW w:w="2262" w:type="dxa"/>
+            <w:tcBorders>
+              <w:top w:val="single" w:sz="4" w:space="0" w:color="auto"/>
+              <w:left w:val="single" w:sz="4" w:space="0" w:color="auto"/>
+              <w:bottom w:val="single" w:sz="4" w:space="0" w:color="auto"/>
+              <w:right w:val="single" w:sz="4" w:space="0" w:color="auto"/>
+            </w:tcBorders>
+            <w:shd w:val="clear" w:color="auto" w:fill="auto"/>
+            <w:vAlign w:val="bottom"/>
+          </w:tcPr>
+          <w:p>
+            <w:pPr>
+              <w:spacing w:line="240" w:lineRule="auto"/>
+              <w:jc w:val="left"/>
+            </w:pPr>
+            <w:r>
+              <w:rPr>
+                <w:rFonts w:eastAsia="Arial" w:cs="Arial"/>
+                <w:i/>
+                <w:iCs/>
+                <w:sz w:val="22"/>
+                <w:szCs w:val="22"/>
+              </w:rPr>
+              <w:t>Deadline:</w:t>
+            </w:r>
+            <w:r>
+              <w:rPr>
+                <w:rFonts w:eastAsia="Arial" w:cs="Arial"/>
+                <w:sz w:val="22"/>
+                <w:szCs w:val="22"/>
+              </w:rPr>
+              <w:t xml:space="preserve"> </w:t>
+            </w:r>
+            <w:r>
+              <w:rPr>
+                <w:rFonts w:eastAsia="Arial" w:cs="Arial"/>
+                <w:sz w:val="22"/>
+                <w:szCs w:val="22"/>
+              </w:rPr>
+              <w:br/>
+            </w:r>
+            <w:r>
+              <w:rPr>
+                <w:rFonts w:eastAsia="Arial" w:cs="Arial"/>
+                <w:sz w:val="22"/>
+                <w:szCs w:val="22"/>
+              </w:rPr>
+              <w:t>31</w:t>
+            </w:r>
+            <w:r>
+              <w:rPr>
+                <w:rFonts w:eastAsia="Arial" w:cs="Arial"/>
+                <w:sz w:val="22"/>
+                <w:szCs w:val="22"/>
+              </w:rPr>
+              <w:t xml:space="preserve"> </w:t>
+            </w:r>
+            <w:r>
+              <w:rPr>
+                <w:rFonts w:eastAsia="Arial" w:cs="Arial"/>
+                <w:sz w:val="22"/>
+                <w:szCs w:val="22"/>
+              </w:rPr>
+              <w:t>maart</w:t>
+            </w:r>
+            <w:r>
+              <w:rPr>
+                <w:rFonts w:eastAsia="Arial" w:cs="Arial"/>
+                <w:sz w:val="22"/>
+                <w:szCs w:val="22"/>
+              </w:rPr>
+              <w:t xml:space="preserve"> 2022</w:t>
+            </w:r>
+          </w:p>
+        </w:tc>
+        <w:tc>
+          <w:tcPr>
+            <w:tcW w:w="4863" w:type="dxa"/>
+            <w:tcBorders>
+              <w:top w:val="single" w:sz="4" w:space="0" w:color="auto"/>
+              <w:left w:val="single" w:sz="4" w:space="0" w:color="auto"/>
+              <w:bottom w:val="single" w:sz="4" w:space="0" w:color="auto"/>
+              <w:right w:val="single" w:sz="4" w:space="0" w:color="auto"/>
+            </w:tcBorders>
+            <w:shd w:val="clear" w:color="auto" w:fill="auto"/>
+            <w:vAlign w:val="bottom"/>
+          </w:tcPr>
+          <w:p>
+            <w:pPr>
+              <w:spacing w:line="240" w:lineRule="auto"/>
+              <w:rPr>
+                <w:rFonts w:eastAsia="Arial" w:cs="Arial"/>
+                <w:b/>
+                <w:bCs/>
+                <w:sz w:val="22"/>
+                <w:szCs w:val="22"/>
+              </w:rPr>
+            </w:pPr>
+            <w:r>
+              <w:rPr>
+                <w:rFonts w:eastAsia="Arial" w:cs="Arial"/>
+                <w:b/>
+                <w:bCs/>
+                <w:sz w:val="22"/>
+                <w:szCs w:val="22"/>
+              </w:rPr>
+              <w:t xml:space="preserve">Schrijven aan scriptie </w:t>
+            </w:r>
+          </w:p>
+        </w:tc>
+      </w:tr>
+      <w:tr>
+        <w:tc>
+          <w:tcPr>
+            <w:tcW w:w="9067" w:type="dxa"/>
+            <w:gridSpan w:val="4"/>
+            <w:tcBorders>
+              <w:top w:val="nil"/>
+              <w:left w:val="single" w:sz="4" w:space="0" w:color="auto"/>
+              <w:bottom w:val="single" w:sz="4" w:space="0" w:color="auto"/>
+              <w:right w:val="single" w:sz="4" w:space="0" w:color="auto"/>
+            </w:tcBorders>
+            <w:shd w:val="clear" w:color="auto" w:fill="auto"/>
+            <w:vAlign w:val="bottom"/>
+          </w:tcPr>
+          <w:p>
+            <w:pPr>
+              <w:spacing w:line="360" w:lineRule="auto"/>
+              <w:rPr>
+                <w:rFonts w:eastAsia="Arial" w:cs="Arial"/>
+                <w:b/>
+                <w:bCs/>
+                <w:sz w:val="22"/>
+                <w:szCs w:val="22"/>
+              </w:rPr>
+            </w:pPr>
+            <w:r>
+              <w:rPr>
+                <w:rFonts w:eastAsia="Arial" w:cs="Arial"/>
+                <w:b/>
+                <w:bCs/>
+                <w:sz w:val="22"/>
+                <w:szCs w:val="22"/>
+              </w:rPr>
+              <w:t>Inhoud</w:t>
+            </w:r>
+          </w:p>
+          <w:p>
+            <w:pPr>
+              <w:rPr>
+                <w:rFonts w:eastAsia="Arial" w:cs="Arial"/>
+                <w:color w:val="000000" w:themeColor="text1"/>
+                <w:sz w:val="22"/>
+                <w:szCs w:val="22"/>
+                <w:lang w:eastAsia="nl-BE"/>
+              </w:rPr>
+            </w:pPr>
+            <w:r>
+              <w:t>scriptie 1e versie (95%) voorleggen aan promotoren/begeleiders</w:t>
+            </w:r>
+          </w:p>
+        </w:tc>
+      </w:tr>
+      <w:tr>
+        <w:trPr>
+          <w:trHeight w:val="1070"/>
+        </w:trPr>
+        <w:tc>
+          <w:tcPr>
+            <w:tcW w:w="9067" w:type="dxa"/>
+            <w:gridSpan w:val="4"/>
+            <w:tcBorders>
+              <w:top w:val="nil"/>
+              <w:left w:val="single" w:sz="4" w:space="0" w:color="auto"/>
+              <w:bottom w:val="single" w:sz="4" w:space="0" w:color="auto"/>
+              <w:right w:val="single" w:sz="4" w:space="0" w:color="auto"/>
+            </w:tcBorders>
+            <w:shd w:val="clear" w:color="auto" w:fill="auto"/>
+          </w:tcPr>
+          <w:p>
+            <w:pPr>
+              <w:spacing w:line="360" w:lineRule="auto"/>
+              <w:jc w:val="left"/>
+              <w:rPr>
+                <w:rFonts w:eastAsia="Arial" w:cs="Arial"/>
+                <w:b/>
+                <w:bCs/>
+                <w:sz w:val="22"/>
+                <w:szCs w:val="22"/>
+              </w:rPr>
+            </w:pPr>
+            <w:r>
+              <w:rPr>
+                <w:rFonts w:eastAsia="Arial" w:cs="Arial"/>
+                <w:b/>
+                <w:bCs/>
+                <w:sz w:val="22"/>
+                <w:szCs w:val="22"/>
+              </w:rPr>
+              <w:t>Belangrijkste resultaten, deliverables of inzichten na deze fase</w:t>
+            </w:r>
+            <w:r>
+              <w:rPr>
+                <w:rFonts w:eastAsia="Arial" w:cs="Arial"/>
+                <w:b/>
+                <w:bCs/>
+                <w:sz w:val="22"/>
+                <w:szCs w:val="22"/>
+              </w:rPr>
+              <w:t>:</w:t>
+            </w:r>
+          </w:p>
+          <w:p>
+            <w:pPr>
+              <w:spacing w:line="240" w:lineRule="auto"/>
+              <w:jc w:val="left"/>
+              <w:rPr>
+                <w:rFonts w:eastAsia="Arial" w:cs="Arial"/>
+                <w:sz w:val="22"/>
+                <w:szCs w:val="22"/>
+              </w:rPr>
+            </w:pPr>
+            <w:r>
+              <w:rPr>
+                <w:rFonts w:eastAsia="Arial" w:cs="Arial"/>
+                <w:sz w:val="22"/>
+                <w:szCs w:val="22"/>
+              </w:rPr>
+              <w:t>Een opgemaakte scriptie volgens de template voorleggen die voldoe</w:t>
+            </w:r>
+            <w:r>
+              <w:rPr>
+                <w:rFonts w:eastAsia="Arial" w:cs="Arial"/>
+                <w:sz w:val="22"/>
+                <w:szCs w:val="22"/>
+              </w:rPr>
+              <w:t>t</w:t>
+            </w:r>
+            <w:r>
+              <w:rPr>
+                <w:rFonts w:eastAsia="Arial" w:cs="Arial"/>
+                <w:sz w:val="22"/>
+                <w:szCs w:val="22"/>
+              </w:rPr>
+              <w:t xml:space="preserve"> aan de opgelegde </w:t>
+            </w:r>
+            <w:r>
+              <w:rPr>
+                <w:rFonts w:eastAsia="Arial" w:cs="Arial"/>
+                <w:sz w:val="22"/>
+                <w:szCs w:val="22"/>
+              </w:rPr>
+              <w:t>voorwaarden</w:t>
+            </w:r>
+            <w:r>
+              <w:rPr>
+                <w:rFonts w:eastAsia="Arial" w:cs="Arial"/>
+                <w:sz w:val="22"/>
+                <w:szCs w:val="22"/>
+              </w:rPr>
+              <w:t>.</w:t>
+            </w:r>
+          </w:p>
+        </w:tc>
+      </w:tr>
+    </w:tbl>
+    <w:p>
+      <w:pPr>
+        <w:rPr>
+          <w:rFonts w:eastAsia="Arial" w:cs="Arial"/>
+          <w:sz w:val="22"/>
+          <w:szCs w:val="22"/>
+        </w:rPr>
+      </w:pPr>
+    </w:p>
+    <w:tbl>
+      <w:tblPr>
+        <w:tblW w:w="9067" w:type="dxa"/>
+        <w:tblLook w:val="04A0" w:firstRow="1" w:lastRow="0" w:firstColumn="1" w:lastColumn="0" w:noHBand="0" w:noVBand="1"/>
+      </w:tblPr>
+      <w:tblGrid>
+        <w:gridCol w:w="891"/>
+        <w:gridCol w:w="1038"/>
+        <w:gridCol w:w="2266"/>
+        <w:gridCol w:w="4872"/>
+      </w:tblGrid>
+      <w:tr>
+        <w:trPr>
+          <w:trHeight w:val="440"/>
+        </w:trPr>
+        <w:tc>
+          <w:tcPr>
+            <w:tcW w:w="0" w:type="auto"/>
+            <w:tcBorders>
+              <w:top w:val="single" w:sz="4" w:space="0" w:color="auto"/>
+              <w:left w:val="single" w:sz="4" w:space="0" w:color="auto"/>
+              <w:bottom w:val="single" w:sz="4" w:space="0" w:color="auto"/>
+              <w:right w:val="single" w:sz="4" w:space="0" w:color="auto"/>
+            </w:tcBorders>
+            <w:shd w:val="clear" w:color="auto" w:fill="auto"/>
+            <w:vAlign w:val="bottom"/>
+          </w:tcPr>
+          <w:p>
+            <w:pPr>
+              <w:spacing w:line="240" w:lineRule="auto"/>
+              <w:jc w:val="left"/>
+              <w:rPr>
+                <w:rFonts w:eastAsia="Arial" w:cs="Arial"/>
+                <w:color w:val="000000" w:themeColor="text1"/>
+                <w:sz w:val="22"/>
+                <w:szCs w:val="22"/>
+                <w:lang w:eastAsia="nl-BE"/>
+              </w:rPr>
+            </w:pPr>
+            <w:r>
+              <w:rPr>
+                <w:rFonts w:eastAsia="Arial" w:cs="Arial"/>
+                <w:color w:val="000000" w:themeColor="text1"/>
+                <w:sz w:val="22"/>
+                <w:szCs w:val="22"/>
+                <w:lang w:eastAsia="nl-BE"/>
+              </w:rPr>
+              <w:t xml:space="preserve">Taak </w:t>
+            </w:r>
+            <w:r>
+              <w:rPr>
+                <w:rFonts w:eastAsia="Arial" w:cs="Arial"/>
+                <w:color w:val="000000" w:themeColor="text1"/>
+                <w:sz w:val="22"/>
+                <w:szCs w:val="22"/>
+                <w:lang w:eastAsia="nl-BE"/>
+              </w:rPr>
+              <w:t>5</w:t>
+            </w:r>
+            <w:r>
+              <w:rPr>
+                <w:rFonts w:eastAsia="Arial" w:cs="Arial"/>
+                <w:color w:val="000000" w:themeColor="text1"/>
+                <w:sz w:val="22"/>
+                <w:szCs w:val="22"/>
+                <w:lang w:eastAsia="nl-BE"/>
+              </w:rPr>
+              <w:t xml:space="preserve"> </w:t>
+            </w:r>
+          </w:p>
+          <w:p>
+            <w:pPr>
+              <w:spacing w:line="240" w:lineRule="auto"/>
+              <w:rPr>
+                <w:rFonts w:eastAsia="Arial" w:cs="Arial"/>
+                <w:color w:val="000000" w:themeColor="text1"/>
+                <w:sz w:val="22"/>
+                <w:szCs w:val="22"/>
+                <w:lang w:eastAsia="nl-BE"/>
+              </w:rPr>
+            </w:pPr>
+          </w:p>
+        </w:tc>
+        <w:tc>
+          <w:tcPr>
+            <w:tcW w:w="0" w:type="auto"/>
+            <w:tcBorders>
+              <w:top w:val="single" w:sz="4" w:space="0" w:color="auto"/>
+              <w:left w:val="nil"/>
+              <w:bottom w:val="single" w:sz="4" w:space="0" w:color="auto"/>
+              <w:right w:val="single" w:sz="4" w:space="0" w:color="auto"/>
+            </w:tcBorders>
+          </w:tcPr>
+          <w:p>
+            <w:pPr>
+              <w:spacing w:line="240" w:lineRule="auto"/>
+              <w:jc w:val="left"/>
+            </w:pPr>
+            <w:r>
+              <w:rPr>
+                <w:rFonts w:eastAsia="Arial" w:cs="Arial"/>
+                <w:color w:val="000000" w:themeColor="text1"/>
+                <w:sz w:val="22"/>
+                <w:szCs w:val="22"/>
+                <w:lang w:eastAsia="nl-BE"/>
+              </w:rPr>
+              <w:t>7 weken</w:t>
+            </w:r>
+          </w:p>
+        </w:tc>
+        <w:tc>
+          <w:tcPr>
+            <w:tcW w:w="2262" w:type="dxa"/>
+            <w:tcBorders>
+              <w:top w:val="single" w:sz="4" w:space="0" w:color="auto"/>
+              <w:left w:val="single" w:sz="4" w:space="0" w:color="auto"/>
+              <w:bottom w:val="single" w:sz="4" w:space="0" w:color="auto"/>
+              <w:right w:val="single" w:sz="4" w:space="0" w:color="auto"/>
+            </w:tcBorders>
+            <w:shd w:val="clear" w:color="auto" w:fill="auto"/>
+            <w:vAlign w:val="bottom"/>
+          </w:tcPr>
+          <w:p>
+            <w:pPr>
+              <w:spacing w:line="240" w:lineRule="auto"/>
+              <w:jc w:val="left"/>
+            </w:pPr>
+            <w:r>
+              <w:rPr>
+                <w:rFonts w:eastAsia="Arial" w:cs="Arial"/>
+                <w:i/>
+                <w:iCs/>
+                <w:sz w:val="22"/>
+                <w:szCs w:val="22"/>
+              </w:rPr>
+              <w:t>Deadline:</w:t>
+            </w:r>
+            <w:r>
+              <w:rPr>
+                <w:rFonts w:eastAsia="Arial" w:cs="Arial"/>
+                <w:sz w:val="22"/>
+                <w:szCs w:val="22"/>
+              </w:rPr>
+              <w:t xml:space="preserve"> </w:t>
+            </w:r>
+            <w:r>
+              <w:rPr>
+                <w:rFonts w:eastAsia="Arial" w:cs="Arial"/>
+                <w:sz w:val="22"/>
+                <w:szCs w:val="22"/>
+              </w:rPr>
+              <w:br/>
+              <w:t>31 maart 2022</w:t>
+            </w:r>
+          </w:p>
+        </w:tc>
+        <w:tc>
+          <w:tcPr>
+            <w:tcW w:w="4863" w:type="dxa"/>
+            <w:tcBorders>
+              <w:top w:val="single" w:sz="4" w:space="0" w:color="auto"/>
+              <w:left w:val="single" w:sz="4" w:space="0" w:color="auto"/>
+              <w:bottom w:val="single" w:sz="4" w:space="0" w:color="auto"/>
+              <w:right w:val="single" w:sz="4" w:space="0" w:color="auto"/>
+            </w:tcBorders>
+            <w:shd w:val="clear" w:color="auto" w:fill="auto"/>
+            <w:vAlign w:val="bottom"/>
+          </w:tcPr>
+          <w:p>
+            <w:pPr>
+              <w:spacing w:line="240" w:lineRule="auto"/>
+              <w:rPr>
+                <w:rFonts w:eastAsia="Arial" w:cs="Arial"/>
+                <w:b/>
+                <w:bCs/>
+                <w:sz w:val="22"/>
+                <w:szCs w:val="22"/>
+              </w:rPr>
+            </w:pPr>
+            <w:r>
+              <w:rPr>
+                <w:rFonts w:eastAsia="Arial" w:cs="Arial"/>
+                <w:b/>
+                <w:bCs/>
+                <w:sz w:val="22"/>
+                <w:szCs w:val="22"/>
+              </w:rPr>
+              <w:t>Interpretable DRL</w:t>
+            </w:r>
+            <w:r>
+              <w:rPr>
+                <w:rFonts w:eastAsia="Arial" w:cs="Arial"/>
+                <w:b/>
+                <w:bCs/>
+                <w:sz w:val="22"/>
+                <w:szCs w:val="22"/>
+              </w:rPr>
+              <w:t xml:space="preserve"> model</w:t>
+            </w:r>
+            <w:r>
+              <w:rPr>
+                <w:rFonts w:eastAsia="Arial" w:cs="Arial"/>
+                <w:b/>
+                <w:bCs/>
+                <w:sz w:val="22"/>
+                <w:szCs w:val="22"/>
+              </w:rPr>
+              <w:t xml:space="preserve"> met ProtoTree uitwerken op complexe</w:t>
+            </w:r>
+            <w:r>
+              <w:rPr>
+                <w:rFonts w:eastAsia="Arial" w:cs="Arial"/>
+                <w:b/>
+                <w:bCs/>
+                <w:sz w:val="22"/>
+                <w:szCs w:val="22"/>
+              </w:rPr>
+              <w:t xml:space="preserve"> </w:t>
+            </w:r>
+            <w:r>
+              <w:rPr>
+                <w:rFonts w:eastAsia="Arial" w:cs="Arial"/>
+                <w:b/>
+                <w:bCs/>
+                <w:sz w:val="22"/>
+                <w:szCs w:val="22"/>
+              </w:rPr>
+              <w:t>omgeving</w:t>
+            </w:r>
+          </w:p>
+        </w:tc>
+      </w:tr>
+      <w:tr>
+        <w:tc>
+          <w:tcPr>
+            <w:tcW w:w="9067" w:type="dxa"/>
+            <w:gridSpan w:val="4"/>
+            <w:tcBorders>
+              <w:top w:val="nil"/>
+              <w:left w:val="single" w:sz="4" w:space="0" w:color="auto"/>
+              <w:bottom w:val="single" w:sz="4" w:space="0" w:color="auto"/>
+              <w:right w:val="single" w:sz="4" w:space="0" w:color="auto"/>
+            </w:tcBorders>
+            <w:shd w:val="clear" w:color="auto" w:fill="auto"/>
+            <w:vAlign w:val="bottom"/>
+          </w:tcPr>
+          <w:p>
+            <w:pPr>
+              <w:spacing w:line="360" w:lineRule="auto"/>
+              <w:rPr>
+                <w:rFonts w:eastAsia="Arial" w:cs="Arial"/>
+                <w:b/>
+                <w:bCs/>
+                <w:sz w:val="22"/>
+                <w:szCs w:val="22"/>
+              </w:rPr>
+            </w:pPr>
+            <w:r>
+              <w:rPr>
+                <w:rFonts w:eastAsia="Arial" w:cs="Arial"/>
+                <w:b/>
+                <w:bCs/>
+                <w:sz w:val="22"/>
+                <w:szCs w:val="22"/>
+              </w:rPr>
+              <w:t>Inhoud</w:t>
+            </w:r>
+          </w:p>
+          <w:p>
+            <w:pPr>
+              <w:rPr>
+                <w:rFonts w:eastAsia="Arial" w:cs="Arial"/>
+                <w:color w:val="000000" w:themeColor="text1"/>
+                <w:sz w:val="22"/>
+                <w:szCs w:val="22"/>
+                <w:lang w:eastAsia="nl-BE"/>
+              </w:rPr>
+            </w:pPr>
+            <w:r>
+              <w:t>Overschakelen van eenvoudig discrete omgeving naar complexere omgevingen zoals in Atari videospellen of Super Mario.</w:t>
+            </w:r>
+          </w:p>
+        </w:tc>
+      </w:tr>
+      <w:tr>
+        <w:trPr>
+          <w:trHeight w:val="1070"/>
+        </w:trPr>
+        <w:tc>
+          <w:tcPr>
+            <w:tcW w:w="9067" w:type="dxa"/>
+            <w:gridSpan w:val="4"/>
+            <w:tcBorders>
+              <w:top w:val="nil"/>
+              <w:left w:val="single" w:sz="4" w:space="0" w:color="auto"/>
+              <w:bottom w:val="single" w:sz="4" w:space="0" w:color="auto"/>
+              <w:right w:val="single" w:sz="4" w:space="0" w:color="auto"/>
+            </w:tcBorders>
+            <w:shd w:val="clear" w:color="auto" w:fill="auto"/>
+          </w:tcPr>
+          <w:p>
+            <w:pPr>
+              <w:spacing w:line="360" w:lineRule="auto"/>
+              <w:jc w:val="left"/>
+              <w:rPr>
+                <w:rFonts w:eastAsia="Arial" w:cs="Arial"/>
+                <w:b/>
+                <w:bCs/>
+                <w:sz w:val="22"/>
+                <w:szCs w:val="22"/>
+              </w:rPr>
+            </w:pPr>
+            <w:r>
+              <w:rPr>
+                <w:rFonts w:eastAsia="Arial" w:cs="Arial"/>
+                <w:b/>
+                <w:bCs/>
+                <w:sz w:val="22"/>
+                <w:szCs w:val="22"/>
+              </w:rPr>
+              <w:t>Belangrijkste resultaten, deliverables of inzichten na deze fase</w:t>
+            </w:r>
+            <w:r>
+              <w:rPr>
+                <w:rFonts w:eastAsia="Arial" w:cs="Arial"/>
+                <w:b/>
+                <w:bCs/>
+                <w:sz w:val="22"/>
+                <w:szCs w:val="22"/>
+              </w:rPr>
+              <w:t>:</w:t>
+            </w:r>
+          </w:p>
+          <w:p>
+            <w:pPr>
+              <w:spacing w:line="240" w:lineRule="auto"/>
+              <w:jc w:val="left"/>
+              <w:rPr>
+                <w:rFonts w:eastAsia="Arial" w:cs="Arial"/>
+                <w:sz w:val="22"/>
+                <w:szCs w:val="22"/>
+              </w:rPr>
+            </w:pPr>
+            <w:r>
+              <w:rPr>
+                <w:rFonts w:eastAsia="Arial" w:cs="Arial"/>
+                <w:sz w:val="22"/>
+                <w:szCs w:val="22"/>
+              </w:rPr>
+              <w:t>Einddoel van project waarbij beleid van complexe omgeving aan de hand van de ProtoTree in een deep reinforcement model kan weergegeven worden.</w:t>
+            </w:r>
+          </w:p>
+        </w:tc>
+      </w:tr>
+    </w:tbl>
+    <w:p>
+      <w:pPr>
+        <w:rPr>
+          <w:rFonts w:eastAsia="Arial" w:cs="Arial"/>
+          <w:sz w:val="22"/>
+          <w:szCs w:val="22"/>
+        </w:rPr>
+      </w:pPr>
+    </w:p>
+    <w:tbl>
+      <w:tblPr>
+        <w:tblW w:w="9067" w:type="dxa"/>
+        <w:tblLook w:val="04A0" w:firstRow="1" w:lastRow="0" w:firstColumn="1" w:lastColumn="0" w:noHBand="0" w:noVBand="1"/>
+      </w:tblPr>
+      <w:tblGrid>
+        <w:gridCol w:w="891"/>
+        <w:gridCol w:w="1038"/>
+        <w:gridCol w:w="2266"/>
+        <w:gridCol w:w="4872"/>
+      </w:tblGrid>
+      <w:tr>
+        <w:trPr>
+          <w:trHeight w:val="440"/>
+        </w:trPr>
+        <w:tc>
+          <w:tcPr>
+            <w:tcW w:w="0" w:type="auto"/>
+            <w:tcBorders>
+              <w:top w:val="single" w:sz="4" w:space="0" w:color="auto"/>
+              <w:left w:val="single" w:sz="4" w:space="0" w:color="auto"/>
+              <w:bottom w:val="single" w:sz="4" w:space="0" w:color="auto"/>
+              <w:right w:val="single" w:sz="4" w:space="0" w:color="auto"/>
+            </w:tcBorders>
+            <w:shd w:val="clear" w:color="auto" w:fill="auto"/>
+            <w:vAlign w:val="bottom"/>
+          </w:tcPr>
+          <w:p>
+            <w:pPr>
+              <w:spacing w:line="240" w:lineRule="auto"/>
+              <w:jc w:val="left"/>
+              <w:rPr>
+                <w:rFonts w:eastAsia="Arial" w:cs="Arial"/>
+                <w:color w:val="000000" w:themeColor="text1"/>
+                <w:sz w:val="22"/>
+                <w:szCs w:val="22"/>
+                <w:lang w:eastAsia="nl-BE"/>
+              </w:rPr>
+            </w:pPr>
+            <w:r>
+              <w:rPr>
+                <w:rFonts w:eastAsia="Arial" w:cs="Arial"/>
+                <w:color w:val="000000" w:themeColor="text1"/>
+                <w:sz w:val="22"/>
+                <w:szCs w:val="22"/>
+                <w:lang w:eastAsia="nl-BE"/>
+              </w:rPr>
+              <w:t xml:space="preserve">Taak </w:t>
+            </w:r>
+            <w:r>
+              <w:rPr>
+                <w:rFonts w:eastAsia="Arial" w:cs="Arial"/>
+                <w:color w:val="000000" w:themeColor="text1"/>
+                <w:sz w:val="22"/>
+                <w:szCs w:val="22"/>
+                <w:lang w:eastAsia="nl-BE"/>
+              </w:rPr>
+              <w:t>6</w:t>
+            </w:r>
+            <w:r>
+              <w:rPr>
+                <w:rFonts w:eastAsia="Arial" w:cs="Arial"/>
+                <w:color w:val="000000" w:themeColor="text1"/>
+                <w:sz w:val="22"/>
+                <w:szCs w:val="22"/>
+                <w:lang w:eastAsia="nl-BE"/>
+              </w:rPr>
+              <w:t xml:space="preserve"> </w:t>
+            </w:r>
+          </w:p>
+          <w:p>
+            <w:pPr>
+              <w:spacing w:line="240" w:lineRule="auto"/>
+              <w:rPr>
+                <w:rFonts w:eastAsia="Arial" w:cs="Arial"/>
+                <w:color w:val="000000" w:themeColor="text1"/>
+                <w:sz w:val="22"/>
+                <w:szCs w:val="22"/>
+                <w:lang w:eastAsia="nl-BE"/>
+              </w:rPr>
+            </w:pPr>
+          </w:p>
+        </w:tc>
+        <w:tc>
+          <w:tcPr>
+            <w:tcW w:w="0" w:type="auto"/>
+            <w:tcBorders>
+              <w:top w:val="single" w:sz="4" w:space="0" w:color="auto"/>
+              <w:left w:val="nil"/>
+              <w:bottom w:val="single" w:sz="4" w:space="0" w:color="auto"/>
+              <w:right w:val="single" w:sz="4" w:space="0" w:color="auto"/>
+            </w:tcBorders>
+          </w:tcPr>
+          <w:p>
+            <w:pPr>
+              <w:spacing w:line="240" w:lineRule="auto"/>
+              <w:jc w:val="left"/>
+            </w:pPr>
+            <w:r>
+              <w:rPr>
+                <w:rFonts w:eastAsia="Arial" w:cs="Arial"/>
+                <w:color w:val="000000" w:themeColor="text1"/>
+                <w:sz w:val="22"/>
+                <w:szCs w:val="22"/>
+                <w:lang w:eastAsia="nl-BE"/>
+              </w:rPr>
+              <w:t>2</w:t>
+            </w:r>
+            <w:r>
+              <w:rPr>
+                <w:rFonts w:eastAsia="Arial" w:cs="Arial"/>
+                <w:color w:val="000000" w:themeColor="text1"/>
+                <w:sz w:val="22"/>
+                <w:szCs w:val="22"/>
+                <w:lang w:eastAsia="nl-BE"/>
+              </w:rPr>
+              <w:t xml:space="preserve"> weken</w:t>
+            </w:r>
+          </w:p>
+        </w:tc>
+        <w:tc>
+          <w:tcPr>
+            <w:tcW w:w="2262" w:type="dxa"/>
+            <w:tcBorders>
+              <w:top w:val="single" w:sz="4" w:space="0" w:color="auto"/>
+              <w:left w:val="single" w:sz="4" w:space="0" w:color="auto"/>
+              <w:bottom w:val="single" w:sz="4" w:space="0" w:color="auto"/>
+              <w:right w:val="single" w:sz="4" w:space="0" w:color="auto"/>
+            </w:tcBorders>
+            <w:shd w:val="clear" w:color="auto" w:fill="auto"/>
+            <w:vAlign w:val="bottom"/>
+          </w:tcPr>
+          <w:p>
+            <w:pPr>
+              <w:spacing w:line="240" w:lineRule="auto"/>
+              <w:jc w:val="left"/>
+            </w:pPr>
+            <w:r>
+              <w:rPr>
+                <w:rFonts w:eastAsia="Arial" w:cs="Arial"/>
+                <w:i/>
+                <w:iCs/>
+                <w:sz w:val="22"/>
+                <w:szCs w:val="22"/>
+              </w:rPr>
+              <w:t>Deadline:</w:t>
+            </w:r>
+            <w:r>
+              <w:rPr>
+                <w:rFonts w:eastAsia="Arial" w:cs="Arial"/>
+                <w:sz w:val="22"/>
+                <w:szCs w:val="22"/>
+              </w:rPr>
+              <w:t xml:space="preserve"> </w:t>
+            </w:r>
+            <w:r>
+              <w:rPr>
+                <w:rFonts w:eastAsia="Arial" w:cs="Arial"/>
+                <w:sz w:val="22"/>
+                <w:szCs w:val="22"/>
+              </w:rPr>
+              <w:br/>
+            </w:r>
+            <w:r>
+              <w:rPr>
+                <w:rFonts w:eastAsia="Arial" w:cs="Arial"/>
+                <w:sz w:val="22"/>
+                <w:szCs w:val="22"/>
+              </w:rPr>
+              <w:t>27</w:t>
+            </w:r>
+            <w:r>
+              <w:rPr>
+                <w:rFonts w:eastAsia="Arial" w:cs="Arial"/>
+                <w:sz w:val="22"/>
+                <w:szCs w:val="22"/>
+              </w:rPr>
+              <w:t xml:space="preserve"> </w:t>
+            </w:r>
+            <w:r>
+              <w:rPr>
+                <w:rFonts w:eastAsia="Arial" w:cs="Arial"/>
+                <w:sz w:val="22"/>
+                <w:szCs w:val="22"/>
+              </w:rPr>
+              <w:t>april</w:t>
+            </w:r>
+            <w:r>
+              <w:rPr>
+                <w:rFonts w:eastAsia="Arial" w:cs="Arial"/>
+                <w:sz w:val="22"/>
+                <w:szCs w:val="22"/>
+              </w:rPr>
+              <w:t xml:space="preserve"> 2022</w:t>
+            </w:r>
+          </w:p>
+        </w:tc>
+        <w:tc>
+          <w:tcPr>
+            <w:tcW w:w="4863" w:type="dxa"/>
+            <w:tcBorders>
+              <w:top w:val="single" w:sz="4" w:space="0" w:color="auto"/>
+              <w:left w:val="single" w:sz="4" w:space="0" w:color="auto"/>
+              <w:bottom w:val="single" w:sz="4" w:space="0" w:color="auto"/>
+              <w:right w:val="single" w:sz="4" w:space="0" w:color="auto"/>
+            </w:tcBorders>
+            <w:shd w:val="clear" w:color="auto" w:fill="auto"/>
+            <w:vAlign w:val="bottom"/>
+          </w:tcPr>
+          <w:p>
+            <w:pPr>
+              <w:spacing w:line="240" w:lineRule="auto"/>
+              <w:rPr>
+                <w:rFonts w:eastAsia="Arial" w:cs="Arial"/>
+                <w:b/>
+                <w:bCs/>
+                <w:sz w:val="22"/>
+                <w:szCs w:val="22"/>
+              </w:rPr>
+            </w:pPr>
+            <w:r>
+              <w:rPr>
+                <w:rFonts w:eastAsia="Arial" w:cs="Arial"/>
+                <w:b/>
+                <w:bCs/>
+                <w:sz w:val="22"/>
+                <w:szCs w:val="22"/>
+              </w:rPr>
+              <w:t>Eerste versie van presentatie maken</w:t>
+            </w:r>
+          </w:p>
+        </w:tc>
+      </w:tr>
+      <w:tr>
+        <w:tc>
+          <w:tcPr>
+            <w:tcW w:w="9067" w:type="dxa"/>
+            <w:gridSpan w:val="4"/>
+            <w:tcBorders>
+              <w:top w:val="nil"/>
+              <w:left w:val="single" w:sz="4" w:space="0" w:color="auto"/>
+              <w:bottom w:val="single" w:sz="4" w:space="0" w:color="auto"/>
+              <w:right w:val="single" w:sz="4" w:space="0" w:color="auto"/>
+            </w:tcBorders>
+            <w:shd w:val="clear" w:color="auto" w:fill="auto"/>
+            <w:vAlign w:val="bottom"/>
+          </w:tcPr>
+          <w:p>
+            <w:pPr>
+              <w:spacing w:line="360" w:lineRule="auto"/>
+              <w:rPr>
+                <w:rFonts w:eastAsia="Arial" w:cs="Arial"/>
+                <w:b/>
+                <w:bCs/>
+                <w:sz w:val="22"/>
+                <w:szCs w:val="22"/>
+              </w:rPr>
+            </w:pPr>
+            <w:r>
+              <w:rPr>
+                <w:rFonts w:eastAsia="Arial" w:cs="Arial"/>
+                <w:b/>
+                <w:bCs/>
+                <w:sz w:val="22"/>
+                <w:szCs w:val="22"/>
+              </w:rPr>
+              <w:t>Inhoud</w:t>
+            </w:r>
+          </w:p>
+          <w:p>
+            <w:pPr>
+              <w:rPr>
+                <w:rFonts w:eastAsia="Arial" w:cs="Arial"/>
+                <w:color w:val="000000" w:themeColor="text1"/>
+                <w:sz w:val="22"/>
+                <w:szCs w:val="22"/>
+                <w:lang w:eastAsia="nl-BE"/>
+              </w:rPr>
+            </w:pPr>
+            <w:r>
+              <w:t xml:space="preserve">Eerste versie van presentatie in orde brengen om te presenteren voor </w:t>
+            </w:r>
+            <w:r>
+              <w:t>eerstejaarstudenten / derdejaarsstudenten.</w:t>
+            </w:r>
+          </w:p>
+        </w:tc>
+      </w:tr>
+      <w:tr>
+        <w:trPr>
+          <w:trHeight w:val="1070"/>
+        </w:trPr>
+        <w:tc>
+          <w:tcPr>
+            <w:tcW w:w="9067" w:type="dxa"/>
+            <w:gridSpan w:val="4"/>
+            <w:tcBorders>
+              <w:top w:val="nil"/>
+              <w:left w:val="single" w:sz="4" w:space="0" w:color="auto"/>
+              <w:bottom w:val="single" w:sz="4" w:space="0" w:color="auto"/>
+              <w:right w:val="single" w:sz="4" w:space="0" w:color="auto"/>
+            </w:tcBorders>
+            <w:shd w:val="clear" w:color="auto" w:fill="auto"/>
+          </w:tcPr>
+          <w:p>
+            <w:pPr>
+              <w:spacing w:line="360" w:lineRule="auto"/>
+              <w:jc w:val="left"/>
+              <w:rPr>
+                <w:rFonts w:eastAsia="Arial" w:cs="Arial"/>
+                <w:b/>
+                <w:bCs/>
+                <w:sz w:val="22"/>
+                <w:szCs w:val="22"/>
+              </w:rPr>
+            </w:pPr>
+            <w:r>
+              <w:rPr>
+                <w:rFonts w:eastAsia="Arial" w:cs="Arial"/>
+                <w:b/>
+                <w:bCs/>
+                <w:sz w:val="22"/>
+                <w:szCs w:val="22"/>
+              </w:rPr>
+              <w:t>Belangrijkste resultaten, deliverables of inzichten na deze fase</w:t>
+            </w:r>
+            <w:r>
+              <w:rPr>
+                <w:rFonts w:eastAsia="Arial" w:cs="Arial"/>
+                <w:b/>
+                <w:bCs/>
+                <w:sz w:val="22"/>
+                <w:szCs w:val="22"/>
+              </w:rPr>
+              <w:t>:</w:t>
+            </w:r>
+          </w:p>
+          <w:p>
+            <w:pPr>
+              <w:spacing w:line="240" w:lineRule="auto"/>
+              <w:jc w:val="left"/>
+              <w:rPr>
+                <w:rFonts w:eastAsia="Arial" w:cs="Arial"/>
+                <w:sz w:val="22"/>
+                <w:szCs w:val="22"/>
+              </w:rPr>
+            </w:pPr>
+            <w:r>
+              <w:rPr>
+                <w:rFonts w:eastAsia="Arial" w:cs="Arial"/>
+                <w:sz w:val="22"/>
+                <w:szCs w:val="22"/>
+              </w:rPr>
+              <w:t xml:space="preserve">Duidelijke presentatie waarbij de situatie, het probleem en de voorgestelde oplossing helder wordt uitgelegd. Aan de hand van feedback van studenten en professoren derde jaar inzichten en werkpunten verkrijgen. </w:t>
+            </w:r>
+          </w:p>
+        </w:tc>
+      </w:tr>
+    </w:tbl>
+    <w:p>
+      <w:pPr>
+        <w:rPr>
+          <w:rFonts w:eastAsia="Arial" w:cs="Arial"/>
+          <w:sz w:val="22"/>
+          <w:szCs w:val="22"/>
+        </w:rPr>
+      </w:pPr>
+    </w:p>
+    <w:p>
+      <w:pPr>
+        <w:rPr>
+          <w:rFonts w:eastAsia="Arial" w:cs="Arial"/>
+          <w:sz w:val="22"/>
+          <w:szCs w:val="22"/>
+        </w:rPr>
+      </w:pPr>
+    </w:p>
+    <w:p>
+      <w:pPr>
+        <w:rPr>
+          <w:rFonts w:eastAsia="Arial" w:cs="Arial"/>
+          <w:sz w:val="22"/>
+          <w:szCs w:val="22"/>
+        </w:rPr>
+      </w:pPr>
+    </w:p>
+    <w:p>
+      <w:pPr>
+        <w:rPr>
+          <w:rFonts w:eastAsia="Arial" w:cs="Arial"/>
+          <w:sz w:val="22"/>
+          <w:szCs w:val="22"/>
+        </w:rPr>
+      </w:pPr>
+    </w:p>
+    <w:p>
+      <w:pPr>
+        <w:rPr>
+          <w:rFonts w:eastAsia="Arial" w:cs="Arial"/>
+          <w:sz w:val="22"/>
+          <w:szCs w:val="22"/>
+        </w:rPr>
+      </w:pPr>
+    </w:p>
+    <w:p>
+      <w:pPr>
+        <w:rPr>
+          <w:rFonts w:eastAsia="Arial" w:cs="Arial"/>
+          <w:sz w:val="22"/>
+          <w:szCs w:val="22"/>
+        </w:rPr>
+      </w:pPr>
+    </w:p>
+    <w:p>
+      <w:pPr>
+        <w:rPr>
+          <w:rFonts w:eastAsia="Arial" w:cs="Arial"/>
+          <w:sz w:val="22"/>
+          <w:szCs w:val="22"/>
+        </w:rPr>
+      </w:pPr>
+    </w:p>
+    <w:p>
+      <w:pPr>
+        <w:rPr>
+          <w:rFonts w:eastAsia="Arial" w:cs="Arial"/>
+          <w:sz w:val="22"/>
+          <w:szCs w:val="22"/>
+        </w:rPr>
+      </w:pPr>
+    </w:p>
+    <w:p>
+      <w:pPr>
+        <w:rPr>
+          <w:rFonts w:eastAsia="Arial" w:cs="Arial"/>
+          <w:sz w:val="22"/>
+          <w:szCs w:val="22"/>
+        </w:rPr>
+      </w:pPr>
+    </w:p>
+    <w:p>
+      <w:pPr>
+        <w:rPr>
+          <w:rFonts w:eastAsia="Arial" w:cs="Arial"/>
+          <w:sz w:val="22"/>
+          <w:szCs w:val="22"/>
+        </w:rPr>
+      </w:pPr>
+    </w:p>
+    <w:p>
+      <w:pPr>
+        <w:rPr>
+          <w:rFonts w:eastAsia="Arial" w:cs="Arial"/>
+          <w:sz w:val="22"/>
+          <w:szCs w:val="22"/>
+        </w:rPr>
+      </w:pPr>
+    </w:p>
+    <w:p>
+      <w:pPr>
+        <w:rPr>
+          <w:rFonts w:eastAsia="Arial" w:cs="Arial"/>
+          <w:sz w:val="22"/>
+          <w:szCs w:val="22"/>
+        </w:rPr>
+      </w:pPr>
+    </w:p>
+    <w:p>
+      <w:pPr>
+        <w:rPr>
+          <w:rFonts w:eastAsia="Arial" w:cs="Arial"/>
+          <w:sz w:val="22"/>
+          <w:szCs w:val="22"/>
+        </w:rPr>
+      </w:pPr>
+    </w:p>
+    <w:tbl>
+      <w:tblPr>
+        <w:tblW w:w="9067" w:type="dxa"/>
+        <w:tblLook w:val="04A0" w:firstRow="1" w:lastRow="0" w:firstColumn="1" w:lastColumn="0" w:noHBand="0" w:noVBand="1"/>
+      </w:tblPr>
+      <w:tblGrid>
+        <w:gridCol w:w="891"/>
+        <w:gridCol w:w="1038"/>
+        <w:gridCol w:w="2266"/>
+        <w:gridCol w:w="4872"/>
+      </w:tblGrid>
+      <w:tr>
+        <w:trPr>
+          <w:trHeight w:val="440"/>
+        </w:trPr>
+        <w:tc>
+          <w:tcPr>
+            <w:tcW w:w="0" w:type="auto"/>
+            <w:tcBorders>
+              <w:top w:val="single" w:sz="4" w:space="0" w:color="auto"/>
+              <w:left w:val="single" w:sz="4" w:space="0" w:color="auto"/>
+              <w:bottom w:val="single" w:sz="4" w:space="0" w:color="auto"/>
+              <w:right w:val="single" w:sz="4" w:space="0" w:color="auto"/>
+            </w:tcBorders>
+            <w:shd w:val="clear" w:color="auto" w:fill="auto"/>
+            <w:vAlign w:val="bottom"/>
+          </w:tcPr>
+          <w:p>
+            <w:pPr>
+              <w:spacing w:line="240" w:lineRule="auto"/>
+              <w:jc w:val="left"/>
+              <w:rPr>
+                <w:rFonts w:eastAsia="Arial" w:cs="Arial"/>
+                <w:color w:val="000000" w:themeColor="text1"/>
+                <w:sz w:val="22"/>
+                <w:szCs w:val="22"/>
+                <w:lang w:eastAsia="nl-BE"/>
+              </w:rPr>
+            </w:pPr>
+            <w:r>
+              <w:rPr>
+                <w:rFonts w:eastAsia="Arial" w:cs="Arial"/>
+                <w:color w:val="000000" w:themeColor="text1"/>
+                <w:sz w:val="22"/>
+                <w:szCs w:val="22"/>
+                <w:lang w:eastAsia="nl-BE"/>
+              </w:rPr>
+              <w:t xml:space="preserve">Taak </w:t>
+            </w:r>
+            <w:r>
+              <w:rPr>
+                <w:rFonts w:eastAsia="Arial" w:cs="Arial"/>
+                <w:color w:val="000000" w:themeColor="text1"/>
+                <w:sz w:val="22"/>
+                <w:szCs w:val="22"/>
+                <w:lang w:eastAsia="nl-BE"/>
+              </w:rPr>
+              <w:t>7</w:t>
+            </w:r>
+            <w:r>
+              <w:rPr>
+                <w:rFonts w:eastAsia="Arial" w:cs="Arial"/>
+                <w:color w:val="000000" w:themeColor="text1"/>
+                <w:sz w:val="22"/>
+                <w:szCs w:val="22"/>
+                <w:lang w:eastAsia="nl-BE"/>
+              </w:rPr>
+              <w:t xml:space="preserve"> </w:t>
+            </w:r>
+          </w:p>
+          <w:p>
+            <w:pPr>
+              <w:spacing w:line="240" w:lineRule="auto"/>
+              <w:rPr>
+                <w:rFonts w:eastAsia="Arial" w:cs="Arial"/>
+                <w:color w:val="000000" w:themeColor="text1"/>
+                <w:sz w:val="22"/>
+                <w:szCs w:val="22"/>
+                <w:lang w:eastAsia="nl-BE"/>
+              </w:rPr>
+            </w:pPr>
+          </w:p>
+        </w:tc>
+        <w:tc>
+          <w:tcPr>
+            <w:tcW w:w="0" w:type="auto"/>
+            <w:tcBorders>
+              <w:top w:val="single" w:sz="4" w:space="0" w:color="auto"/>
+              <w:left w:val="nil"/>
+              <w:bottom w:val="single" w:sz="4" w:space="0" w:color="auto"/>
+              <w:right w:val="single" w:sz="4" w:space="0" w:color="auto"/>
+            </w:tcBorders>
+          </w:tcPr>
+          <w:p>
+            <w:pPr>
+              <w:spacing w:line="240" w:lineRule="auto"/>
+              <w:jc w:val="left"/>
+            </w:pPr>
+            <w:r>
+              <w:rPr>
+                <w:rFonts w:eastAsia="Arial" w:cs="Arial"/>
+                <w:color w:val="000000" w:themeColor="text1"/>
+                <w:sz w:val="22"/>
+                <w:szCs w:val="22"/>
+                <w:lang w:eastAsia="nl-BE"/>
+              </w:rPr>
+              <w:t>3</w:t>
+            </w:r>
+            <w:r>
+              <w:rPr>
+                <w:rFonts w:eastAsia="Arial" w:cs="Arial"/>
+                <w:color w:val="000000" w:themeColor="text1"/>
+                <w:sz w:val="22"/>
+                <w:szCs w:val="22"/>
+                <w:lang w:eastAsia="nl-BE"/>
+              </w:rPr>
+              <w:t xml:space="preserve"> weken</w:t>
+            </w:r>
+          </w:p>
+        </w:tc>
+        <w:tc>
+          <w:tcPr>
+            <w:tcW w:w="2262" w:type="dxa"/>
+            <w:tcBorders>
+              <w:top w:val="single" w:sz="4" w:space="0" w:color="auto"/>
+              <w:left w:val="single" w:sz="4" w:space="0" w:color="auto"/>
+              <w:bottom w:val="single" w:sz="4" w:space="0" w:color="auto"/>
+              <w:right w:val="single" w:sz="4" w:space="0" w:color="auto"/>
+            </w:tcBorders>
+            <w:shd w:val="clear" w:color="auto" w:fill="auto"/>
+            <w:vAlign w:val="bottom"/>
+          </w:tcPr>
+          <w:p>
+            <w:pPr>
+              <w:spacing w:line="240" w:lineRule="auto"/>
+              <w:jc w:val="left"/>
+            </w:pPr>
+            <w:r>
+              <w:rPr>
+                <w:rFonts w:eastAsia="Arial" w:cs="Arial"/>
+                <w:i/>
+                <w:iCs/>
+                <w:sz w:val="22"/>
+                <w:szCs w:val="22"/>
+              </w:rPr>
+              <w:t>Deadline:</w:t>
+            </w:r>
+            <w:r>
+              <w:rPr>
+                <w:rFonts w:eastAsia="Arial" w:cs="Arial"/>
+                <w:sz w:val="22"/>
+                <w:szCs w:val="22"/>
+              </w:rPr>
+              <w:t xml:space="preserve"> </w:t>
+            </w:r>
+            <w:r>
+              <w:rPr>
+                <w:rFonts w:eastAsia="Arial" w:cs="Arial"/>
+                <w:sz w:val="22"/>
+                <w:szCs w:val="22"/>
+              </w:rPr>
+              <w:br/>
+              <w:t>27 april 2022</w:t>
+            </w:r>
+          </w:p>
+        </w:tc>
+        <w:tc>
+          <w:tcPr>
+            <w:tcW w:w="4863" w:type="dxa"/>
+            <w:tcBorders>
+              <w:top w:val="single" w:sz="4" w:space="0" w:color="auto"/>
+              <w:left w:val="single" w:sz="4" w:space="0" w:color="auto"/>
+              <w:bottom w:val="single" w:sz="4" w:space="0" w:color="auto"/>
+              <w:right w:val="single" w:sz="4" w:space="0" w:color="auto"/>
+            </w:tcBorders>
+            <w:shd w:val="clear" w:color="auto" w:fill="auto"/>
+            <w:vAlign w:val="bottom"/>
+          </w:tcPr>
+          <w:p>
+            <w:pPr>
+              <w:spacing w:line="240" w:lineRule="auto"/>
+              <w:rPr>
+                <w:rFonts w:eastAsia="Arial" w:cs="Arial"/>
+                <w:b/>
+                <w:bCs/>
+                <w:sz w:val="22"/>
+                <w:szCs w:val="22"/>
+              </w:rPr>
+            </w:pPr>
+            <w:r>
+              <w:rPr>
+                <w:rFonts w:eastAsia="Arial" w:cs="Arial"/>
+                <w:b/>
+                <w:bCs/>
+                <w:sz w:val="22"/>
+                <w:szCs w:val="22"/>
+              </w:rPr>
+              <w:t>Scriptie en eindpresentatie afwerken</w:t>
+            </w:r>
+          </w:p>
+        </w:tc>
+      </w:tr>
+      <w:tr>
+        <w:tc>
+          <w:tcPr>
+            <w:tcW w:w="9067" w:type="dxa"/>
+            <w:gridSpan w:val="4"/>
+            <w:tcBorders>
+              <w:top w:val="nil"/>
+              <w:left w:val="single" w:sz="4" w:space="0" w:color="auto"/>
+              <w:bottom w:val="single" w:sz="4" w:space="0" w:color="auto"/>
+              <w:right w:val="single" w:sz="4" w:space="0" w:color="auto"/>
+            </w:tcBorders>
+            <w:shd w:val="clear" w:color="auto" w:fill="auto"/>
+            <w:vAlign w:val="bottom"/>
+          </w:tcPr>
+          <w:p>
+            <w:pPr>
+              <w:spacing w:line="360" w:lineRule="auto"/>
+              <w:rPr>
+                <w:rFonts w:eastAsia="Arial" w:cs="Arial"/>
+                <w:b/>
+                <w:bCs/>
+                <w:sz w:val="22"/>
+                <w:szCs w:val="22"/>
+              </w:rPr>
+            </w:pPr>
+            <w:r>
+              <w:rPr>
+                <w:rFonts w:eastAsia="Arial" w:cs="Arial"/>
+                <w:b/>
+                <w:bCs/>
+                <w:sz w:val="22"/>
+                <w:szCs w:val="22"/>
+              </w:rPr>
+              <w:t>Inhoud</w:t>
+            </w:r>
+          </w:p>
+          <w:p>
+            <w:pPr>
+              <w:rPr>
+                <w:rFonts w:eastAsia="Arial" w:cs="Arial"/>
+                <w:color w:val="000000" w:themeColor="text1"/>
+                <w:sz w:val="22"/>
+                <w:szCs w:val="22"/>
+                <w:lang w:eastAsia="nl-BE"/>
+              </w:rPr>
+            </w:pPr>
+            <w:r>
+              <w:t>De finale versie van de scriptie en de eindpresentatie in orde brengen</w:t>
+            </w:r>
+            <w:r>
+              <w:t xml:space="preserve"> </w:t>
+            </w:r>
+          </w:p>
+        </w:tc>
+      </w:tr>
+      <w:tr>
+        <w:trPr>
+          <w:trHeight w:val="1070"/>
+        </w:trPr>
+        <w:tc>
+          <w:tcPr>
+            <w:tcW w:w="9067" w:type="dxa"/>
+            <w:gridSpan w:val="4"/>
+            <w:tcBorders>
+              <w:top w:val="nil"/>
+              <w:left w:val="single" w:sz="4" w:space="0" w:color="auto"/>
+              <w:bottom w:val="single" w:sz="4" w:space="0" w:color="auto"/>
+              <w:right w:val="single" w:sz="4" w:space="0" w:color="auto"/>
+            </w:tcBorders>
+            <w:shd w:val="clear" w:color="auto" w:fill="auto"/>
+          </w:tcPr>
+          <w:p>
+            <w:pPr>
+              <w:spacing w:line="360" w:lineRule="auto"/>
+              <w:jc w:val="left"/>
+              <w:rPr>
+                <w:rFonts w:eastAsia="Arial" w:cs="Arial"/>
+                <w:b/>
+                <w:bCs/>
+                <w:sz w:val="22"/>
+                <w:szCs w:val="22"/>
+              </w:rPr>
+            </w:pPr>
+            <w:r>
+              <w:rPr>
+                <w:rFonts w:eastAsia="Arial" w:cs="Arial"/>
+                <w:b/>
+                <w:bCs/>
+                <w:sz w:val="22"/>
+                <w:szCs w:val="22"/>
+              </w:rPr>
+              <w:t>Belangrijkste resultaten, deliverables of inzichten na deze fase</w:t>
+            </w:r>
+            <w:r>
+              <w:rPr>
+                <w:rFonts w:eastAsia="Arial" w:cs="Arial"/>
+                <w:b/>
+                <w:bCs/>
+                <w:sz w:val="22"/>
+                <w:szCs w:val="22"/>
+              </w:rPr>
+              <w:t>:</w:t>
+            </w:r>
+          </w:p>
+          <w:p>
+            <w:pPr>
+              <w:spacing w:line="240" w:lineRule="auto"/>
+              <w:jc w:val="left"/>
+              <w:rPr>
+                <w:rFonts w:eastAsia="Arial" w:cs="Arial"/>
+                <w:sz w:val="22"/>
+                <w:szCs w:val="22"/>
+              </w:rPr>
+            </w:pPr>
+            <w:r>
+              <w:rPr>
+                <w:rFonts w:eastAsia="Arial" w:cs="Arial"/>
+                <w:sz w:val="22"/>
+                <w:szCs w:val="22"/>
+              </w:rPr>
+              <w:t xml:space="preserve">Presentatie </w:t>
+            </w:r>
+            <w:r>
+              <w:rPr>
+                <w:rFonts w:eastAsia="Arial" w:cs="Arial"/>
+                <w:sz w:val="22"/>
+                <w:szCs w:val="22"/>
+              </w:rPr>
+              <w:t>aanpassen</w:t>
+            </w:r>
+            <w:r>
+              <w:rPr>
+                <w:rFonts w:eastAsia="Arial" w:cs="Arial"/>
+                <w:sz w:val="22"/>
+                <w:szCs w:val="22"/>
+              </w:rPr>
+              <w:t xml:space="preserve"> naar de werkpunten verkregen </w:t>
+            </w:r>
+            <w:r>
+              <w:rPr>
+                <w:rFonts w:eastAsia="Arial" w:cs="Arial"/>
+                <w:sz w:val="22"/>
+                <w:szCs w:val="22"/>
+              </w:rPr>
+              <w:t>uit taak 6. Scriptie afwerken en maken dat alles voldoet aan de criteria.</w:t>
+            </w:r>
+          </w:p>
+        </w:tc>
+      </w:tr>
+    </w:tbl>
+    <w:p>
+      <w:pPr>
+        <w:rPr>
+          <w:rFonts w:eastAsia="Arial" w:cs="Arial"/>
+          <w:sz w:val="22"/>
+          <w:szCs w:val="22"/>
+        </w:rPr>
+      </w:pPr>
+    </w:p>
+    <w:p>
+      <w:pPr>
+        <w:rPr>
+          <w:rFonts w:eastAsia="Arial" w:cs="Arial"/>
+          <w:sz w:val="22"/>
+          <w:szCs w:val="22"/>
+        </w:rPr>
+      </w:pPr>
+    </w:p>
+    <w:p>
+      <w:pPr>
+        <w:rPr>
+          <w:rFonts w:eastAsia="Arial" w:cs="Arial"/>
+          <w:sz w:val="22"/>
+          <w:szCs w:val="22"/>
+        </w:rPr>
+      </w:pPr>
+    </w:p>
+    <w:p>
+      <w:pPr>
+        <w:rPr>
+          <w:rFonts w:eastAsia="Arial" w:cs="Arial"/>
+          <w:sz w:val="22"/>
+          <w:szCs w:val="22"/>
+        </w:rPr>
+      </w:pPr>
+    </w:p>
+    <w:p>
+      <w:pPr>
+        <w:rPr>
+          <w:rFonts w:eastAsia="Arial" w:cs="Arial"/>
+          <w:sz w:val="22"/>
+          <w:szCs w:val="22"/>
+        </w:rPr>
+      </w:pPr>
+    </w:p>
     <w:p>
       <w:pPr>
         <w:rPr>
@@ -4372,7 +6172,7 @@
           <w:szCs w:val="22"/>
         </w:rPr>
         <w:lastRenderedPageBreak/>
-        <w:t>Grantt chart:</w:t>
+        <w:t>Gantt chart:</w:t>
       </w:r>
     </w:p>
     <w:p>
@@ -5843,20 +7643,6 @@
                 <w:szCs w:val="22"/>
               </w:rPr>
             </w:pPr>
-          </w:p>
-        </w:tc>
-        <w:tc>
-          <w:tcPr>
-            <w:tcW w:w="853" w:type="dxa"/>
-          </w:tcPr>
-          <w:p>
-            <w:pPr>
-              <w:rPr>
-                <w:rFonts w:eastAsia="Arial" w:cs="Arial"/>
-                <w:sz w:val="22"/>
-                <w:szCs w:val="22"/>
-              </w:rPr>
-            </w:pPr>
             <w:r>
               <w:rPr>
                 <w:rFonts w:eastAsia="Arial" w:cs="Arial"/>
@@ -5865,6 +7651,20 @@
               </w:rPr>
               <w:t>X</w:t>
             </w:r>
+          </w:p>
+        </w:tc>
+        <w:tc>
+          <w:tcPr>
+            <w:tcW w:w="853" w:type="dxa"/>
+          </w:tcPr>
+          <w:p>
+            <w:pPr>
+              <w:rPr>
+                <w:rFonts w:eastAsia="Arial" w:cs="Arial"/>
+                <w:sz w:val="22"/>
+                <w:szCs w:val="22"/>
+              </w:rPr>
+            </w:pPr>
           </w:p>
         </w:tc>
         <w:tc>
@@ -5989,20 +7789,6 @@
                 <w:szCs w:val="22"/>
               </w:rPr>
             </w:pPr>
-          </w:p>
-        </w:tc>
-        <w:tc>
-          <w:tcPr>
-            <w:tcW w:w="853" w:type="dxa"/>
-          </w:tcPr>
-          <w:p>
-            <w:pPr>
-              <w:rPr>
-                <w:rFonts w:eastAsia="Arial" w:cs="Arial"/>
-                <w:sz w:val="22"/>
-                <w:szCs w:val="22"/>
-              </w:rPr>
-            </w:pPr>
             <w:r>
               <w:rPr>
                 <w:rFonts w:eastAsia="Arial" w:cs="Arial"/>
@@ -6011,6 +7797,20 @@
               </w:rPr>
               <w:t>X</w:t>
             </w:r>
+          </w:p>
+        </w:tc>
+        <w:tc>
+          <w:tcPr>
+            <w:tcW w:w="853" w:type="dxa"/>
+          </w:tcPr>
+          <w:p>
+            <w:pPr>
+              <w:rPr>
+                <w:rFonts w:eastAsia="Arial" w:cs="Arial"/>
+                <w:sz w:val="22"/>
+                <w:szCs w:val="22"/>
+              </w:rPr>
+            </w:pPr>
           </w:p>
         </w:tc>
         <w:tc>
@@ -6858,20 +8658,36 @@
                 <w:szCs w:val="22"/>
               </w:rPr>
             </w:pPr>
-          </w:p>
-        </w:tc>
-        <w:tc>
-          <w:tcPr>
-            <w:tcW w:w="853" w:type="dxa"/>
-          </w:tcPr>
-          <w:p>
-            <w:pPr>
-              <w:rPr>
-                <w:rFonts w:eastAsia="Arial" w:cs="Arial"/>
-                <w:sz w:val="22"/>
-                <w:szCs w:val="22"/>
-              </w:rPr>
-            </w:pPr>
+            <w:r>
+              <w:rPr>
+                <w:rFonts w:eastAsia="Arial" w:cs="Arial"/>
+                <w:sz w:val="22"/>
+                <w:szCs w:val="22"/>
+              </w:rPr>
+              <w:t>X</w:t>
+            </w:r>
+          </w:p>
+        </w:tc>
+        <w:tc>
+          <w:tcPr>
+            <w:tcW w:w="853" w:type="dxa"/>
+          </w:tcPr>
+          <w:p>
+            <w:pPr>
+              <w:rPr>
+                <w:rFonts w:eastAsia="Arial" w:cs="Arial"/>
+                <w:sz w:val="22"/>
+                <w:szCs w:val="22"/>
+              </w:rPr>
+            </w:pPr>
+            <w:r>
+              <w:rPr>
+                <w:rFonts w:eastAsia="Arial" w:cs="Arial"/>
+                <w:sz w:val="22"/>
+                <w:szCs w:val="22"/>
+              </w:rPr>
+              <w:t>X</w:t>
+            </w:r>
           </w:p>
         </w:tc>
         <w:tc>
@@ -6996,20 +8812,36 @@
                 <w:szCs w:val="22"/>
               </w:rPr>
             </w:pPr>
-          </w:p>
-        </w:tc>
-        <w:tc>
-          <w:tcPr>
-            <w:tcW w:w="853" w:type="dxa"/>
-          </w:tcPr>
-          <w:p>
-            <w:pPr>
-              <w:rPr>
-                <w:rFonts w:eastAsia="Arial" w:cs="Arial"/>
-                <w:sz w:val="22"/>
-                <w:szCs w:val="22"/>
-              </w:rPr>
-            </w:pPr>
+            <w:r>
+              <w:rPr>
+                <w:rFonts w:eastAsia="Arial" w:cs="Arial"/>
+                <w:sz w:val="22"/>
+                <w:szCs w:val="22"/>
+              </w:rPr>
+              <w:t>X</w:t>
+            </w:r>
+          </w:p>
+        </w:tc>
+        <w:tc>
+          <w:tcPr>
+            <w:tcW w:w="853" w:type="dxa"/>
+          </w:tcPr>
+          <w:p>
+            <w:pPr>
+              <w:rPr>
+                <w:rFonts w:eastAsia="Arial" w:cs="Arial"/>
+                <w:sz w:val="22"/>
+                <w:szCs w:val="22"/>
+              </w:rPr>
+            </w:pPr>
+            <w:r>
+              <w:rPr>
+                <w:rFonts w:eastAsia="Arial" w:cs="Arial"/>
+                <w:sz w:val="22"/>
+                <w:szCs w:val="22"/>
+              </w:rPr>
+              <w:t>X</w:t>
+            </w:r>
           </w:p>
         </w:tc>
         <w:tc>
@@ -7148,20 +8980,36 @@
                 <w:szCs w:val="22"/>
               </w:rPr>
             </w:pPr>
-          </w:p>
-        </w:tc>
-        <w:tc>
-          <w:tcPr>
-            <w:tcW w:w="853" w:type="dxa"/>
-          </w:tcPr>
-          <w:p>
-            <w:pPr>
-              <w:rPr>
-                <w:rFonts w:eastAsia="Arial" w:cs="Arial"/>
-                <w:sz w:val="22"/>
-                <w:szCs w:val="22"/>
-              </w:rPr>
-            </w:pPr>
+            <w:r>
+              <w:rPr>
+                <w:rFonts w:eastAsia="Arial" w:cs="Arial"/>
+                <w:sz w:val="22"/>
+                <w:szCs w:val="22"/>
+              </w:rPr>
+              <w:t>X</w:t>
+            </w:r>
+          </w:p>
+        </w:tc>
+        <w:tc>
+          <w:tcPr>
+            <w:tcW w:w="853" w:type="dxa"/>
+          </w:tcPr>
+          <w:p>
+            <w:pPr>
+              <w:rPr>
+                <w:rFonts w:eastAsia="Arial" w:cs="Arial"/>
+                <w:sz w:val="22"/>
+                <w:szCs w:val="22"/>
+              </w:rPr>
+            </w:pPr>
+            <w:r>
+              <w:rPr>
+                <w:rFonts w:eastAsia="Arial" w:cs="Arial"/>
+                <w:sz w:val="22"/>
+                <w:szCs w:val="22"/>
+              </w:rPr>
+              <w:t>X</w:t>
+            </w:r>
           </w:p>
         </w:tc>
         <w:tc>
@@ -7286,20 +9134,36 @@
                 <w:szCs w:val="22"/>
               </w:rPr>
             </w:pPr>
-          </w:p>
-        </w:tc>
-        <w:tc>
-          <w:tcPr>
-            <w:tcW w:w="853" w:type="dxa"/>
-          </w:tcPr>
-          <w:p>
-            <w:pPr>
-              <w:rPr>
-                <w:rFonts w:eastAsia="Arial" w:cs="Arial"/>
-                <w:sz w:val="22"/>
-                <w:szCs w:val="22"/>
-              </w:rPr>
-            </w:pPr>
+            <w:r>
+              <w:rPr>
+                <w:rFonts w:eastAsia="Arial" w:cs="Arial"/>
+                <w:sz w:val="22"/>
+                <w:szCs w:val="22"/>
+              </w:rPr>
+              <w:t>X</w:t>
+            </w:r>
+          </w:p>
+        </w:tc>
+        <w:tc>
+          <w:tcPr>
+            <w:tcW w:w="853" w:type="dxa"/>
+          </w:tcPr>
+          <w:p>
+            <w:pPr>
+              <w:rPr>
+                <w:rFonts w:eastAsia="Arial" w:cs="Arial"/>
+                <w:sz w:val="22"/>
+                <w:szCs w:val="22"/>
+              </w:rPr>
+            </w:pPr>
+            <w:r>
+              <w:rPr>
+                <w:rFonts w:eastAsia="Arial" w:cs="Arial"/>
+                <w:sz w:val="22"/>
+                <w:szCs w:val="22"/>
+              </w:rPr>
+              <w:t>X</w:t>
+            </w:r>
           </w:p>
         </w:tc>
         <w:tc>
@@ -7424,20 +9288,36 @@
                 <w:szCs w:val="22"/>
               </w:rPr>
             </w:pPr>
-          </w:p>
-        </w:tc>
-        <w:tc>
-          <w:tcPr>
-            <w:tcW w:w="853" w:type="dxa"/>
-          </w:tcPr>
-          <w:p>
-            <w:pPr>
-              <w:rPr>
-                <w:rFonts w:eastAsia="Arial" w:cs="Arial"/>
-                <w:sz w:val="22"/>
-                <w:szCs w:val="22"/>
-              </w:rPr>
-            </w:pPr>
+            <w:r>
+              <w:rPr>
+                <w:rFonts w:eastAsia="Arial" w:cs="Arial"/>
+                <w:sz w:val="22"/>
+                <w:szCs w:val="22"/>
+              </w:rPr>
+              <w:t>X</w:t>
+            </w:r>
+          </w:p>
+        </w:tc>
+        <w:tc>
+          <w:tcPr>
+            <w:tcW w:w="853" w:type="dxa"/>
+          </w:tcPr>
+          <w:p>
+            <w:pPr>
+              <w:rPr>
+                <w:rFonts w:eastAsia="Arial" w:cs="Arial"/>
+                <w:sz w:val="22"/>
+                <w:szCs w:val="22"/>
+              </w:rPr>
+            </w:pPr>
+            <w:r>
+              <w:rPr>
+                <w:rFonts w:eastAsia="Arial" w:cs="Arial"/>
+                <w:sz w:val="22"/>
+                <w:szCs w:val="22"/>
+              </w:rPr>
+              <w:t>X</w:t>
+            </w:r>
           </w:p>
         </w:tc>
         <w:tc>
@@ -7562,20 +9442,36 @@
                 <w:szCs w:val="22"/>
               </w:rPr>
             </w:pPr>
-          </w:p>
-        </w:tc>
-        <w:tc>
-          <w:tcPr>
-            <w:tcW w:w="853" w:type="dxa"/>
-          </w:tcPr>
-          <w:p>
-            <w:pPr>
-              <w:rPr>
-                <w:rFonts w:eastAsia="Arial" w:cs="Arial"/>
-                <w:sz w:val="22"/>
-                <w:szCs w:val="22"/>
-              </w:rPr>
-            </w:pPr>
+            <w:r>
+              <w:rPr>
+                <w:rFonts w:eastAsia="Arial" w:cs="Arial"/>
+                <w:sz w:val="22"/>
+                <w:szCs w:val="22"/>
+              </w:rPr>
+              <w:t>X</w:t>
+            </w:r>
+          </w:p>
+        </w:tc>
+        <w:tc>
+          <w:tcPr>
+            <w:tcW w:w="853" w:type="dxa"/>
+          </w:tcPr>
+          <w:p>
+            <w:pPr>
+              <w:rPr>
+                <w:rFonts w:eastAsia="Arial" w:cs="Arial"/>
+                <w:sz w:val="22"/>
+                <w:szCs w:val="22"/>
+              </w:rPr>
+            </w:pPr>
+            <w:r>
+              <w:rPr>
+                <w:rFonts w:eastAsia="Arial" w:cs="Arial"/>
+                <w:sz w:val="22"/>
+                <w:szCs w:val="22"/>
+              </w:rPr>
+              <w:t>X</w:t>
+            </w:r>
           </w:p>
         </w:tc>
         <w:tc>
@@ -7700,20 +9596,36 @@
                 <w:szCs w:val="22"/>
               </w:rPr>
             </w:pPr>
-          </w:p>
-        </w:tc>
-        <w:tc>
-          <w:tcPr>
-            <w:tcW w:w="853" w:type="dxa"/>
-          </w:tcPr>
-          <w:p>
-            <w:pPr>
-              <w:rPr>
-                <w:rFonts w:eastAsia="Arial" w:cs="Arial"/>
-                <w:sz w:val="22"/>
-                <w:szCs w:val="22"/>
-              </w:rPr>
-            </w:pPr>
+            <w:r>
+              <w:rPr>
+                <w:rFonts w:eastAsia="Arial" w:cs="Arial"/>
+                <w:sz w:val="22"/>
+                <w:szCs w:val="22"/>
+              </w:rPr>
+              <w:t>X</w:t>
+            </w:r>
+          </w:p>
+        </w:tc>
+        <w:tc>
+          <w:tcPr>
+            <w:tcW w:w="853" w:type="dxa"/>
+          </w:tcPr>
+          <w:p>
+            <w:pPr>
+              <w:rPr>
+                <w:rFonts w:eastAsia="Arial" w:cs="Arial"/>
+                <w:sz w:val="22"/>
+                <w:szCs w:val="22"/>
+              </w:rPr>
+            </w:pPr>
+            <w:r>
+              <w:rPr>
+                <w:rFonts w:eastAsia="Arial" w:cs="Arial"/>
+                <w:sz w:val="22"/>
+                <w:szCs w:val="22"/>
+              </w:rPr>
+              <w:t>X</w:t>
+            </w:r>
           </w:p>
         </w:tc>
         <w:tc>
@@ -7768,6 +9680,145 @@
           <w:p>
             <w:pPr>
               <w:rPr>
+                <w:rFonts w:cs="Arial"/>
+                <w:color w:val="000000"/>
+                <w:sz w:val="22"/>
+                <w:szCs w:val="22"/>
+              </w:rPr>
+            </w:pPr>
+            <w:r>
+              <w:rPr>
+                <w:rFonts w:cs="Arial"/>
+                <w:color w:val="000000"/>
+                <w:sz w:val="22"/>
+                <w:szCs w:val="22"/>
+              </w:rPr>
+              <w:t>Paasvakantie</w:t>
+            </w:r>
+          </w:p>
+        </w:tc>
+        <w:tc>
+          <w:tcPr>
+            <w:tcW w:w="853" w:type="dxa"/>
+          </w:tcPr>
+          <w:p>
+            <w:pPr>
+              <w:rPr>
+                <w:rFonts w:eastAsia="Arial" w:cs="Arial"/>
+                <w:sz w:val="22"/>
+                <w:szCs w:val="22"/>
+              </w:rPr>
+            </w:pPr>
+          </w:p>
+        </w:tc>
+        <w:tc>
+          <w:tcPr>
+            <w:tcW w:w="853" w:type="dxa"/>
+          </w:tcPr>
+          <w:p>
+            <w:pPr>
+              <w:rPr>
+                <w:rFonts w:eastAsia="Arial" w:cs="Arial"/>
+                <w:sz w:val="22"/>
+                <w:szCs w:val="22"/>
+              </w:rPr>
+            </w:pPr>
+          </w:p>
+        </w:tc>
+        <w:tc>
+          <w:tcPr>
+            <w:tcW w:w="853" w:type="dxa"/>
+          </w:tcPr>
+          <w:p>
+            <w:pPr>
+              <w:rPr>
+                <w:rFonts w:eastAsia="Arial" w:cs="Arial"/>
+                <w:sz w:val="22"/>
+                <w:szCs w:val="22"/>
+              </w:rPr>
+            </w:pPr>
+          </w:p>
+        </w:tc>
+        <w:tc>
+          <w:tcPr>
+            <w:tcW w:w="853" w:type="dxa"/>
+          </w:tcPr>
+          <w:p>
+            <w:pPr>
+              <w:rPr>
+                <w:rFonts w:eastAsia="Arial" w:cs="Arial"/>
+                <w:sz w:val="22"/>
+                <w:szCs w:val="22"/>
+              </w:rPr>
+            </w:pPr>
+          </w:p>
+        </w:tc>
+        <w:tc>
+          <w:tcPr>
+            <w:tcW w:w="853" w:type="dxa"/>
+          </w:tcPr>
+          <w:p>
+            <w:pPr>
+              <w:rPr>
+                <w:rFonts w:eastAsia="Arial" w:cs="Arial"/>
+                <w:sz w:val="22"/>
+                <w:szCs w:val="22"/>
+              </w:rPr>
+            </w:pPr>
+          </w:p>
+        </w:tc>
+        <w:tc>
+          <w:tcPr>
+            <w:tcW w:w="853" w:type="dxa"/>
+          </w:tcPr>
+          <w:p>
+            <w:pPr>
+              <w:rPr>
+                <w:rFonts w:eastAsia="Arial" w:cs="Arial"/>
+                <w:sz w:val="22"/>
+                <w:szCs w:val="22"/>
+              </w:rPr>
+            </w:pPr>
+          </w:p>
+        </w:tc>
+        <w:tc>
+          <w:tcPr>
+            <w:tcW w:w="853" w:type="dxa"/>
+          </w:tcPr>
+          <w:p>
+            <w:pPr>
+              <w:rPr>
+                <w:rFonts w:eastAsia="Arial" w:cs="Arial"/>
+                <w:sz w:val="22"/>
+                <w:szCs w:val="22"/>
+              </w:rPr>
+            </w:pPr>
+          </w:p>
+        </w:tc>
+        <w:tc>
+          <w:tcPr>
+            <w:tcW w:w="853" w:type="dxa"/>
+          </w:tcPr>
+          <w:p>
+            <w:pPr>
+              <w:rPr>
+                <w:rFonts w:eastAsia="Arial" w:cs="Arial"/>
+                <w:sz w:val="22"/>
+                <w:szCs w:val="22"/>
+              </w:rPr>
+            </w:pPr>
+          </w:p>
+        </w:tc>
+      </w:tr>
+      <w:tr>
+        <w:tc>
+          <w:tcPr>
+            <w:tcW w:w="2213" w:type="dxa"/>
+            <w:vAlign w:val="bottom"/>
+          </w:tcPr>
+          <w:p>
+            <w:pPr>
+              <w:rPr>
                 <w:rFonts w:eastAsia="Arial" w:cs="Arial"/>
                 <w:sz w:val="22"/>
                 <w:szCs w:val="22"/>
@@ -7852,20 +9903,36 @@
                 <w:szCs w:val="22"/>
               </w:rPr>
             </w:pPr>
-          </w:p>
-        </w:tc>
-        <w:tc>
-          <w:tcPr>
-            <w:tcW w:w="853" w:type="dxa"/>
-          </w:tcPr>
-          <w:p>
-            <w:pPr>
-              <w:rPr>
-                <w:rFonts w:eastAsia="Arial" w:cs="Arial"/>
-                <w:sz w:val="22"/>
-                <w:szCs w:val="22"/>
-              </w:rPr>
-            </w:pPr>
+            <w:r>
+              <w:rPr>
+                <w:rFonts w:eastAsia="Arial" w:cs="Arial"/>
+                <w:sz w:val="22"/>
+                <w:szCs w:val="22"/>
+              </w:rPr>
+              <w:t>X</w:t>
+            </w:r>
+          </w:p>
+        </w:tc>
+        <w:tc>
+          <w:tcPr>
+            <w:tcW w:w="853" w:type="dxa"/>
+          </w:tcPr>
+          <w:p>
+            <w:pPr>
+              <w:rPr>
+                <w:rFonts w:eastAsia="Arial" w:cs="Arial"/>
+                <w:sz w:val="22"/>
+                <w:szCs w:val="22"/>
+              </w:rPr>
+            </w:pPr>
+            <w:r>
+              <w:rPr>
+                <w:rFonts w:eastAsia="Arial" w:cs="Arial"/>
+                <w:sz w:val="22"/>
+                <w:szCs w:val="22"/>
+              </w:rPr>
+              <w:t>X</w:t>
+            </w:r>
           </w:p>
         </w:tc>
         <w:tc>
@@ -7990,20 +10057,36 @@
                 <w:szCs w:val="22"/>
               </w:rPr>
             </w:pPr>
-          </w:p>
-        </w:tc>
-        <w:tc>
-          <w:tcPr>
-            <w:tcW w:w="853" w:type="dxa"/>
-          </w:tcPr>
-          <w:p>
-            <w:pPr>
-              <w:rPr>
-                <w:rFonts w:eastAsia="Arial" w:cs="Arial"/>
-                <w:sz w:val="22"/>
-                <w:szCs w:val="22"/>
-              </w:rPr>
-            </w:pPr>
+            <w:r>
+              <w:rPr>
+                <w:rFonts w:eastAsia="Arial" w:cs="Arial"/>
+                <w:sz w:val="22"/>
+                <w:szCs w:val="22"/>
+              </w:rPr>
+              <w:t>X</w:t>
+            </w:r>
+          </w:p>
+        </w:tc>
+        <w:tc>
+          <w:tcPr>
+            <w:tcW w:w="853" w:type="dxa"/>
+          </w:tcPr>
+          <w:p>
+            <w:pPr>
+              <w:rPr>
+                <w:rFonts w:eastAsia="Arial" w:cs="Arial"/>
+                <w:sz w:val="22"/>
+                <w:szCs w:val="22"/>
+              </w:rPr>
+            </w:pPr>
+            <w:r>
+              <w:rPr>
+                <w:rFonts w:eastAsia="Arial" w:cs="Arial"/>
+                <w:sz w:val="22"/>
+                <w:szCs w:val="22"/>
+              </w:rPr>
+              <w:t>X</w:t>
+            </w:r>
           </w:p>
         </w:tc>
         <w:tc>
@@ -8156,6 +10239,14 @@
                 <w:szCs w:val="22"/>
               </w:rPr>
             </w:pPr>
+            <w:r>
+              <w:rPr>
+                <w:rFonts w:eastAsia="Arial" w:cs="Arial"/>
+                <w:sz w:val="22"/>
+                <w:szCs w:val="22"/>
+              </w:rPr>
+              <w:t>X</w:t>
+            </w:r>
           </w:p>
         </w:tc>
         <w:tc>
@@ -8294,6 +10385,14 @@
                 <w:szCs w:val="22"/>
               </w:rPr>
             </w:pPr>
+            <w:r>
+              <w:rPr>
+                <w:rFonts w:eastAsia="Arial" w:cs="Arial"/>
+                <w:sz w:val="22"/>
+                <w:szCs w:val="22"/>
+              </w:rPr>
+              <w:t>X</w:t>
+            </w:r>
           </w:p>
         </w:tc>
         <w:tc>
@@ -8432,6 +10531,14 @@
                 <w:szCs w:val="22"/>
               </w:rPr>
             </w:pPr>
+            <w:r>
+              <w:rPr>
+                <w:rFonts w:eastAsia="Arial" w:cs="Arial"/>
+                <w:sz w:val="22"/>
+                <w:szCs w:val="22"/>
+              </w:rPr>
+              <w:t>X</w:t>
+            </w:r>
           </w:p>
         </w:tc>
         <w:tc>
@@ -10234,17 +12341,19 @@
     <w:r>
       <w:rPr>
         <w:noProof/>
+        <w:sz w:val="22"/>
+        <w:lang w:eastAsia="nl-BE"/>
       </w:rPr>
       <w:drawing>
-        <wp:anchor distT="0" distB="0" distL="114300" distR="114300" simplePos="0" relativeHeight="251696128" behindDoc="1" locked="0" layoutInCell="1" allowOverlap="1" wp14:anchorId="59D19536" wp14:editId="3A59766D">
+        <wp:anchor distT="0" distB="0" distL="114300" distR="114300" simplePos="0" relativeHeight="251696128" behindDoc="1" locked="0" layoutInCell="1" allowOverlap="1" wp14:anchorId="68C99575" wp14:editId="119A6976">
           <wp:simplePos x="0" y="0"/>
           <wp:positionH relativeFrom="column">
-            <wp:posOffset>3923030</wp:posOffset>
+            <wp:posOffset>4286250</wp:posOffset>
           </wp:positionH>
           <wp:positionV relativeFrom="paragraph">
-            <wp:posOffset>-544195</wp:posOffset>
+            <wp:posOffset>-563880</wp:posOffset>
           </wp:positionV>
-          <wp:extent cx="1851660" cy="320040"/>
+          <wp:extent cx="1851820" cy="320068"/>
           <wp:effectExtent l="0" t="0" r="0" b="3810"/>
           <wp:wrapTight wrapText="bothSides">
             <wp:wrapPolygon edited="0">
@@ -10255,7 +12364,7 @@
               <wp:lineTo x="0" y="0"/>
             </wp:wrapPolygon>
           </wp:wrapTight>
-          <wp:docPr id="12" name="Afbeelding 12"/>
+          <wp:docPr id="5" name="Picture 5"/>
           <wp:cNvGraphicFramePr>
             <a:graphicFrameLocks xmlns:a="http://schemas.openxmlformats.org/drawingml/2006/main" noChangeAspect="1"/>
           </wp:cNvGraphicFramePr>
@@ -10263,7 +12372,7 @@
             <a:graphicData uri="http://schemas.openxmlformats.org/drawingml/2006/picture">
               <pic:pic xmlns:pic="http://schemas.openxmlformats.org/drawingml/2006/picture">
                 <pic:nvPicPr>
-                  <pic:cNvPr id="1" name=""/>
+                  <pic:cNvPr id="5" name="Picture 5"/>
                   <pic:cNvPicPr/>
                 </pic:nvPicPr>
                 <pic:blipFill>
@@ -10281,7 +12390,7 @@
                 <pic:spPr>
                   <a:xfrm>
                     <a:off x="0" y="0"/>
-                    <a:ext cx="1851660" cy="320040"/>
+                    <a:ext cx="1851820" cy="320068"/>
                   </a:xfrm>
                   <a:prstGeom prst="rect">
                     <a:avLst/>
@@ -10300,7 +12409,7 @@
         <w:lang w:eastAsia="nl-BE"/>
       </w:rPr>
       <w:drawing>
-        <wp:anchor distT="0" distB="0" distL="114300" distR="114300" simplePos="0" relativeHeight="251695104" behindDoc="0" locked="0" layoutInCell="1" allowOverlap="1" wp14:anchorId="4B79F7A3" wp14:editId="400B70F7">
+        <wp:anchor distT="0" distB="0" distL="114300" distR="114300" simplePos="0" relativeHeight="251695104" behindDoc="0" locked="0" layoutInCell="1" allowOverlap="1" wp14:anchorId="4B79F7A3" wp14:editId="3DAE7C18">
           <wp:simplePos x="0" y="0"/>
           <wp:positionH relativeFrom="page">
             <wp:posOffset>374650</wp:posOffset>
@@ -11706,12 +13815,7 @@
 </file>
 
 <file path=customXml/item1.xml><?xml version="1.0" encoding="utf-8"?>
-<?mso-contentType ?>
-<FormTemplates xmlns="http://schemas.microsoft.com/sharepoint/v3/contenttype/forms">
-  <Display>DocumentLibraryForm</Display>
-  <Edit>DocumentLibraryForm</Edit>
-  <New>DocumentLibraryForm</New>
-</FormTemplates>
+<b:Sources xmlns:b="http://schemas.openxmlformats.org/officeDocument/2006/bibliography" xmlns="http://schemas.openxmlformats.org/officeDocument/2006/bibliography" SelectedStyle="\APASixthEditionOfficeOnline.xsl" StyleName="APA" Version="6"/>
 </file>
 
 <file path=customXml/item2.xml><?xml version="1.0" encoding="utf-8"?>
@@ -11721,7 +13825,12 @@
 </file>
 
 <file path=customXml/item3.xml><?xml version="1.0" encoding="utf-8"?>
-<b:Sources xmlns:b="http://schemas.openxmlformats.org/officeDocument/2006/bibliography" xmlns="http://schemas.openxmlformats.org/officeDocument/2006/bibliography" SelectedStyle="\APASixthEditionOfficeOnline.xsl" StyleName="APA" Version="6"/>
+<?mso-contentType ?>
+<FormTemplates xmlns="http://schemas.microsoft.com/sharepoint/v3/contenttype/forms">
+  <Display>DocumentLibraryForm</Display>
+  <Edit>DocumentLibraryForm</Edit>
+  <New>DocumentLibraryForm</New>
+</FormTemplates>
 </file>
 
 <file path=customXml/item4.xml><?xml version="1.0" encoding="utf-8"?>
@@ -11839,9 +13948,9 @@
 </file>
 
 <file path=customXml/itemProps1.xml><?xml version="1.0" encoding="utf-8"?>
-<ds:datastoreItem xmlns:ds="http://schemas.openxmlformats.org/officeDocument/2006/customXml" ds:itemID="{2206214A-7E85-4712-AD3E-075903911821}">
+<ds:datastoreItem xmlns:ds="http://schemas.openxmlformats.org/officeDocument/2006/customXml" ds:itemID="{21F06D14-74F0-4F5B-B779-5C878B3C3B8D}">
   <ds:schemaRefs>
-    <ds:schemaRef ds:uri="http://schemas.microsoft.com/sharepoint/v3/contenttype/forms"/>
+    <ds:schemaRef ds:uri="http://schemas.openxmlformats.org/officeDocument/2006/bibliography"/>
   </ds:schemaRefs>
 </ds:datastoreItem>
 </file>
@@ -11856,9 +13965,9 @@
 </file>
 
 <file path=customXml/itemProps3.xml><?xml version="1.0" encoding="utf-8"?>
-<ds:datastoreItem xmlns:ds="http://schemas.openxmlformats.org/officeDocument/2006/customXml" ds:itemID="{21F06D14-74F0-4F5B-B779-5C878B3C3B8D}">
+<ds:datastoreItem xmlns:ds="http://schemas.openxmlformats.org/officeDocument/2006/customXml" ds:itemID="{2206214A-7E85-4712-AD3E-075903911821}">
   <ds:schemaRefs>
-    <ds:schemaRef ds:uri="http://schemas.openxmlformats.org/officeDocument/2006/bibliography"/>
+    <ds:schemaRef ds:uri="http://schemas.microsoft.com/sharepoint/v3/contenttype/forms"/>
   </ds:schemaRefs>
 </ds:datastoreItem>
 </file>

</xml_diff>